<commit_message>
test plan 9 updated
</commit_message>
<xml_diff>
--- a/Module 9 test plan.docx
+++ b/Module 9 test plan.docx
@@ -105,7 +105,7 @@
           <w:kern w:val="0"/>
         </w:rPr>
         <w:pict w14:anchorId="64FDD67D">
-          <v:rect id="_x0000_i1028" alt="" style="width:468pt;height:.05pt;mso-width-percent:0;mso-height-percent:0;mso-width-percent:0;mso-height-percent:0" o:hralign="center" o:hrstd="t" o:hr="t" fillcolor="#a0a0a0" stroked="f"/>
+          <v:rect id="_x0000_i1025" alt="" style="width:468pt;height:.05pt;mso-width-percent:0;mso-height-percent:0;mso-width-percent:0;mso-height-percent:0" o:hralign="center" o:hrstd="t" o:hr="t" fillcolor="#a0a0a0" stroked="f"/>
         </w:pict>
       </w:r>
     </w:p>
@@ -253,7 +253,16 @@
           <w:kern w:val="0"/>
           <w14:ligatures w14:val="none"/>
         </w:rPr>
-        <w:t>: [Teammate's Name]</w:t>
+        <w:t xml:space="preserve">: </w:t>
+      </w:r>
+      <w:r>
+        <w:rPr>
+          <w:rFonts w:ascii="Times New Roman" w:eastAsia="Times New Roman" w:hAnsi="Times New Roman" w:cs="Times New Roman"/>
+          <w:color w:val="000000"/>
+          <w:kern w:val="0"/>
+          <w14:ligatures w14:val="none"/>
+        </w:rPr>
+        <w:t>Jarred Santos</w:t>
       </w:r>
       <w:r>
         <w:rPr>
@@ -282,7 +291,16 @@
           <w:kern w:val="0"/>
           <w14:ligatures w14:val="none"/>
         </w:rPr>
-        <w:t>: [Enter Date]</w:t>
+        <w:t xml:space="preserve">: </w:t>
+      </w:r>
+      <w:r>
+        <w:rPr>
+          <w:rFonts w:ascii="Times New Roman" w:eastAsia="Times New Roman" w:hAnsi="Times New Roman" w:cs="Times New Roman"/>
+          <w:color w:val="000000"/>
+          <w:kern w:val="0"/>
+          <w14:ligatures w14:val="none"/>
+        </w:rPr>
+        <w:t>4/27/25</w:t>
       </w:r>
     </w:p>
     <w:tbl>
@@ -293,10 +311,10 @@
       </w:tblPr>
       <w:tblGrid>
         <w:gridCol w:w="670"/>
-        <w:gridCol w:w="2372"/>
-        <w:gridCol w:w="3366"/>
-        <w:gridCol w:w="1399"/>
-        <w:gridCol w:w="1543"/>
+        <w:gridCol w:w="1200"/>
+        <w:gridCol w:w="1572"/>
+        <w:gridCol w:w="1156"/>
+        <w:gridCol w:w="4752"/>
       </w:tblGrid>
       <w:tr>
         <w:tc>
@@ -552,7 +570,64 @@
                 <w:kern w:val="0"/>
                 <w14:ligatures w14:val="none"/>
               </w:rPr>
-              <w:t>Yes</w:t>
+              <w:t>Pass</w:t>
+            </w:r>
+          </w:p>
+          <w:p>
+            <w:pPr>
+              <w:rPr>
+                <w:rFonts w:ascii="Times New Roman" w:eastAsia="Times New Roman" w:hAnsi="Times New Roman" w:cs="Times New Roman"/>
+                <w:kern w:val="0"/>
+                <w14:ligatures w14:val="none"/>
+              </w:rPr>
+            </w:pPr>
+            <w:r>
+              <w:rPr>
+                <w:rFonts w:ascii="Times New Roman" w:eastAsia="Times New Roman" w:hAnsi="Times New Roman" w:cs="Times New Roman"/>
+                <w:noProof/>
+                <w:kern w:val="0"/>
+              </w:rPr>
+              <w:drawing>
+                <wp:inline distT="0" distB="0" distL="0" distR="0" wp14:anchorId="59BDDC66" wp14:editId="604615AF">
+                  <wp:extent cx="2802683" cy="1489075"/>
+                  <wp:effectExtent l="0" t="0" r="0" b="0"/>
+                  <wp:docPr id="996304816" name="Picture 1" descr="A screenshot of a computer&#10;&#10;AI-generated content may be incorrect."/>
+                  <wp:cNvGraphicFramePr>
+                    <a:graphicFrameLocks xmlns:a="http://schemas.openxmlformats.org/drawingml/2006/main" noChangeAspect="1"/>
+                  </wp:cNvGraphicFramePr>
+                  <a:graphic xmlns:a="http://schemas.openxmlformats.org/drawingml/2006/main">
+                    <a:graphicData uri="http://schemas.openxmlformats.org/drawingml/2006/picture">
+                      <pic:pic xmlns:pic="http://schemas.openxmlformats.org/drawingml/2006/picture">
+                        <pic:nvPicPr>
+                          <pic:cNvPr id="996304816" name="Picture 1" descr="A screenshot of a computer&#10;&#10;AI-generated content may be incorrect."/>
+                          <pic:cNvPicPr/>
+                        </pic:nvPicPr>
+                        <pic:blipFill>
+                          <a:blip r:embed="rId5" cstate="print">
+                            <a:extLst>
+                              <a:ext uri="{28A0092B-C50C-407E-A947-70E740481C1C}">
+                                <a14:useLocalDpi xmlns:a14="http://schemas.microsoft.com/office/drawing/2010/main" val="0"/>
+                              </a:ext>
+                            </a:extLst>
+                          </a:blip>
+                          <a:stretch>
+                            <a:fillRect/>
+                          </a:stretch>
+                        </pic:blipFill>
+                        <pic:spPr>
+                          <a:xfrm>
+                            <a:off x="0" y="0"/>
+                            <a:ext cx="2813813" cy="1494988"/>
+                          </a:xfrm>
+                          <a:prstGeom prst="rect">
+                            <a:avLst/>
+                          </a:prstGeom>
+                        </pic:spPr>
+                      </pic:pic>
+                    </a:graphicData>
+                  </a:graphic>
+                </wp:inline>
+              </w:drawing>
             </w:r>
           </w:p>
         </w:tc>
@@ -669,7 +744,64 @@
                 <w:kern w:val="0"/>
                 <w14:ligatures w14:val="none"/>
               </w:rPr>
-              <w:t>Yes</w:t>
+              <w:t>Pass</w:t>
+            </w:r>
+          </w:p>
+          <w:p>
+            <w:pPr>
+              <w:rPr>
+                <w:rFonts w:ascii="Times New Roman" w:eastAsia="Times New Roman" w:hAnsi="Times New Roman" w:cs="Times New Roman"/>
+                <w:kern w:val="0"/>
+                <w14:ligatures w14:val="none"/>
+              </w:rPr>
+            </w:pPr>
+            <w:r>
+              <w:rPr>
+                <w:rFonts w:ascii="Times New Roman" w:eastAsia="Times New Roman" w:hAnsi="Times New Roman" w:cs="Times New Roman"/>
+                <w:noProof/>
+                <w:kern w:val="0"/>
+              </w:rPr>
+              <w:drawing>
+                <wp:inline distT="0" distB="0" distL="0" distR="0" wp14:anchorId="44305919" wp14:editId="6803439F">
+                  <wp:extent cx="2880360" cy="1530345"/>
+                  <wp:effectExtent l="0" t="0" r="0" b="0"/>
+                  <wp:docPr id="1838272346" name="Picture 2" descr="A screenshot of a computer&#10;&#10;AI-generated content may be incorrect."/>
+                  <wp:cNvGraphicFramePr>
+                    <a:graphicFrameLocks xmlns:a="http://schemas.openxmlformats.org/drawingml/2006/main" noChangeAspect="1"/>
+                  </wp:cNvGraphicFramePr>
+                  <a:graphic xmlns:a="http://schemas.openxmlformats.org/drawingml/2006/main">
+                    <a:graphicData uri="http://schemas.openxmlformats.org/drawingml/2006/picture">
+                      <pic:pic xmlns:pic="http://schemas.openxmlformats.org/drawingml/2006/picture">
+                        <pic:nvPicPr>
+                          <pic:cNvPr id="1838272346" name="Picture 2" descr="A screenshot of a computer&#10;&#10;AI-generated content may be incorrect."/>
+                          <pic:cNvPicPr/>
+                        </pic:nvPicPr>
+                        <pic:blipFill>
+                          <a:blip r:embed="rId6" cstate="print">
+                            <a:extLst>
+                              <a:ext uri="{28A0092B-C50C-407E-A947-70E740481C1C}">
+                                <a14:useLocalDpi xmlns:a14="http://schemas.microsoft.com/office/drawing/2010/main" val="0"/>
+                              </a:ext>
+                            </a:extLst>
+                          </a:blip>
+                          <a:stretch>
+                            <a:fillRect/>
+                          </a:stretch>
+                        </pic:blipFill>
+                        <pic:spPr>
+                          <a:xfrm>
+                            <a:off x="0" y="0"/>
+                            <a:ext cx="2896032" cy="1538671"/>
+                          </a:xfrm>
+                          <a:prstGeom prst="rect">
+                            <a:avLst/>
+                          </a:prstGeom>
+                        </pic:spPr>
+                      </pic:pic>
+                    </a:graphicData>
+                  </a:graphic>
+                </wp:inline>
+              </w:drawing>
             </w:r>
           </w:p>
         </w:tc>
@@ -786,7 +918,64 @@
                 <w:kern w:val="0"/>
                 <w14:ligatures w14:val="none"/>
               </w:rPr>
-              <w:t>Yes</w:t>
+              <w:t>Pass</w:t>
+            </w:r>
+          </w:p>
+          <w:p>
+            <w:pPr>
+              <w:rPr>
+                <w:rFonts w:ascii="Times New Roman" w:eastAsia="Times New Roman" w:hAnsi="Times New Roman" w:cs="Times New Roman"/>
+                <w:kern w:val="0"/>
+                <w14:ligatures w14:val="none"/>
+              </w:rPr>
+            </w:pPr>
+            <w:r>
+              <w:rPr>
+                <w:rFonts w:ascii="Times New Roman" w:eastAsia="Times New Roman" w:hAnsi="Times New Roman" w:cs="Times New Roman"/>
+                <w:noProof/>
+                <w:kern w:val="0"/>
+              </w:rPr>
+              <w:drawing>
+                <wp:inline distT="0" distB="0" distL="0" distR="0" wp14:anchorId="3BD47836" wp14:editId="7C230EFF">
+                  <wp:extent cx="2616236" cy="1390015"/>
+                  <wp:effectExtent l="0" t="0" r="0" b="635"/>
+                  <wp:docPr id="1288088285" name="Picture 3" descr="A screenshot of a computer&#10;&#10;AI-generated content may be incorrect."/>
+                  <wp:cNvGraphicFramePr>
+                    <a:graphicFrameLocks xmlns:a="http://schemas.openxmlformats.org/drawingml/2006/main" noChangeAspect="1"/>
+                  </wp:cNvGraphicFramePr>
+                  <a:graphic xmlns:a="http://schemas.openxmlformats.org/drawingml/2006/main">
+                    <a:graphicData uri="http://schemas.openxmlformats.org/drawingml/2006/picture">
+                      <pic:pic xmlns:pic="http://schemas.openxmlformats.org/drawingml/2006/picture">
+                        <pic:nvPicPr>
+                          <pic:cNvPr id="1288088285" name="Picture 3" descr="A screenshot of a computer&#10;&#10;AI-generated content may be incorrect."/>
+                          <pic:cNvPicPr/>
+                        </pic:nvPicPr>
+                        <pic:blipFill>
+                          <a:blip r:embed="rId7" cstate="print">
+                            <a:extLst>
+                              <a:ext uri="{28A0092B-C50C-407E-A947-70E740481C1C}">
+                                <a14:useLocalDpi xmlns:a14="http://schemas.microsoft.com/office/drawing/2010/main" val="0"/>
+                              </a:ext>
+                            </a:extLst>
+                          </a:blip>
+                          <a:stretch>
+                            <a:fillRect/>
+                          </a:stretch>
+                        </pic:blipFill>
+                        <pic:spPr>
+                          <a:xfrm>
+                            <a:off x="0" y="0"/>
+                            <a:ext cx="2623512" cy="1393881"/>
+                          </a:xfrm>
+                          <a:prstGeom prst="rect">
+                            <a:avLst/>
+                          </a:prstGeom>
+                        </pic:spPr>
+                      </pic:pic>
+                    </a:graphicData>
+                  </a:graphic>
+                </wp:inline>
+              </w:drawing>
             </w:r>
           </w:p>
         </w:tc>
@@ -811,6 +1000,7 @@
                 <w:kern w:val="0"/>
                 <w14:ligatures w14:val="none"/>
               </w:rPr>
+              <w:lastRenderedPageBreak/>
               <w:t>5</w:t>
             </w:r>
           </w:p>
@@ -903,7 +1093,64 @@
                 <w:kern w:val="0"/>
                 <w14:ligatures w14:val="none"/>
               </w:rPr>
-              <w:t>Yes</w:t>
+              <w:t>Pass</w:t>
+            </w:r>
+          </w:p>
+          <w:p>
+            <w:pPr>
+              <w:rPr>
+                <w:rFonts w:ascii="Times New Roman" w:eastAsia="Times New Roman" w:hAnsi="Times New Roman" w:cs="Times New Roman"/>
+                <w:kern w:val="0"/>
+                <w14:ligatures w14:val="none"/>
+              </w:rPr>
+            </w:pPr>
+            <w:r>
+              <w:rPr>
+                <w:rFonts w:ascii="Times New Roman" w:eastAsia="Times New Roman" w:hAnsi="Times New Roman" w:cs="Times New Roman"/>
+                <w:noProof/>
+                <w:kern w:val="0"/>
+              </w:rPr>
+              <w:drawing>
+                <wp:inline distT="0" distB="0" distL="0" distR="0" wp14:anchorId="73479410" wp14:editId="2DE3182C">
+                  <wp:extent cx="2817025" cy="1496695"/>
+                  <wp:effectExtent l="0" t="0" r="2540" b="8255"/>
+                  <wp:docPr id="1475505721" name="Picture 4" descr="A screenshot of a computer&#10;&#10;AI-generated content may be incorrect."/>
+                  <wp:cNvGraphicFramePr>
+                    <a:graphicFrameLocks xmlns:a="http://schemas.openxmlformats.org/drawingml/2006/main" noChangeAspect="1"/>
+                  </wp:cNvGraphicFramePr>
+                  <a:graphic xmlns:a="http://schemas.openxmlformats.org/drawingml/2006/main">
+                    <a:graphicData uri="http://schemas.openxmlformats.org/drawingml/2006/picture">
+                      <pic:pic xmlns:pic="http://schemas.openxmlformats.org/drawingml/2006/picture">
+                        <pic:nvPicPr>
+                          <pic:cNvPr id="1475505721" name="Picture 4" descr="A screenshot of a computer&#10;&#10;AI-generated content may be incorrect."/>
+                          <pic:cNvPicPr/>
+                        </pic:nvPicPr>
+                        <pic:blipFill>
+                          <a:blip r:embed="rId8" cstate="print">
+                            <a:extLst>
+                              <a:ext uri="{28A0092B-C50C-407E-A947-70E740481C1C}">
+                                <a14:useLocalDpi xmlns:a14="http://schemas.microsoft.com/office/drawing/2010/main" val="0"/>
+                              </a:ext>
+                            </a:extLst>
+                          </a:blip>
+                          <a:stretch>
+                            <a:fillRect/>
+                          </a:stretch>
+                        </pic:blipFill>
+                        <pic:spPr>
+                          <a:xfrm>
+                            <a:off x="0" y="0"/>
+                            <a:ext cx="2827410" cy="1502212"/>
+                          </a:xfrm>
+                          <a:prstGeom prst="rect">
+                            <a:avLst/>
+                          </a:prstGeom>
+                        </pic:spPr>
+                      </pic:pic>
+                    </a:graphicData>
+                  </a:graphic>
+                </wp:inline>
+              </w:drawing>
             </w:r>
           </w:p>
         </w:tc>
@@ -939,6 +1186,15 @@
         </w:rPr>
         <w:t xml:space="preserve">: </w:t>
       </w:r>
+      <w:r>
+        <w:rPr>
+          <w:rFonts w:ascii="Times New Roman" w:eastAsia="Times New Roman" w:hAnsi="Times New Roman" w:cs="Times New Roman"/>
+          <w:color w:val="000000"/>
+          <w:kern w:val="0"/>
+          <w14:ligatures w14:val="none"/>
+        </w:rPr>
+        <w:t>Refreshing the page after confirmation will have the success message appear again.</w:t>
+      </w:r>
     </w:p>
     <w:p>
       <w:pPr>
@@ -956,7 +1212,7 @@
           <w:kern w:val="0"/>
         </w:rPr>
         <w:pict w14:anchorId="791A568B">
-          <v:rect id="_x0000_i1027" alt="" style="width:468pt;height:.05pt;mso-width-percent:0;mso-height-percent:0;mso-width-percent:0;mso-height-percent:0" o:hralign="center" o:hrstd="t" o:hr="t" fillcolor="#a0a0a0" stroked="f"/>
+          <v:rect id="_x0000_i1026" alt="" style="width:468pt;height:.05pt;mso-width-percent:0;mso-height-percent:0;mso-width-percent:0;mso-height-percent:0" o:hralign="center" o:hrstd="t" o:hr="t" fillcolor="#a0a0a0" stroked="f"/>
         </w:pict>
       </w:r>
     </w:p>
@@ -1104,7 +1360,16 @@
           <w:kern w:val="0"/>
           <w14:ligatures w14:val="none"/>
         </w:rPr>
-        <w:t>: [Teammate's Name]</w:t>
+        <w:t xml:space="preserve">: </w:t>
+      </w:r>
+      <w:r>
+        <w:rPr>
+          <w:rFonts w:ascii="Times New Roman" w:eastAsia="Times New Roman" w:hAnsi="Times New Roman" w:cs="Times New Roman"/>
+          <w:color w:val="000000"/>
+          <w:kern w:val="0"/>
+          <w14:ligatures w14:val="none"/>
+        </w:rPr>
+        <w:t>Jarred Santos</w:t>
       </w:r>
       <w:r>
         <w:rPr>
@@ -1133,7 +1398,16 @@
           <w:kern w:val="0"/>
           <w14:ligatures w14:val="none"/>
         </w:rPr>
-        <w:t>: [Enter Date]</w:t>
+        <w:t xml:space="preserve">: </w:t>
+      </w:r>
+      <w:r>
+        <w:rPr>
+          <w:rFonts w:ascii="Times New Roman" w:eastAsia="Times New Roman" w:hAnsi="Times New Roman" w:cs="Times New Roman"/>
+          <w:color w:val="000000"/>
+          <w:kern w:val="0"/>
+          <w14:ligatures w14:val="none"/>
+        </w:rPr>
+        <w:t>4/27/25</w:t>
       </w:r>
     </w:p>
     <w:tbl>
@@ -1144,10 +1418,10 @@
       </w:tblPr>
       <w:tblGrid>
         <w:gridCol w:w="670"/>
-        <w:gridCol w:w="2723"/>
-        <w:gridCol w:w="2670"/>
-        <w:gridCol w:w="1534"/>
-        <w:gridCol w:w="1753"/>
+        <w:gridCol w:w="1532"/>
+        <w:gridCol w:w="1610"/>
+        <w:gridCol w:w="1242"/>
+        <w:gridCol w:w="4296"/>
       </w:tblGrid>
       <w:tr>
         <w:tc>
@@ -1403,8 +1677,17 @@
                 <w:kern w:val="0"/>
                 <w14:ligatures w14:val="none"/>
               </w:rPr>
-              <w:t>Yes</w:t>
-            </w:r>
+              <w:t>Pass</w:t>
+            </w:r>
+          </w:p>
+          <w:p>
+            <w:pPr>
+              <w:rPr>
+                <w:rFonts w:ascii="Times New Roman" w:eastAsia="Times New Roman" w:hAnsi="Times New Roman" w:cs="Times New Roman"/>
+                <w:kern w:val="0"/>
+                <w14:ligatures w14:val="none"/>
+              </w:rPr>
+            </w:pPr>
           </w:p>
         </w:tc>
       </w:tr>
@@ -1520,7 +1803,7 @@
                 <w:kern w:val="0"/>
                 <w14:ligatures w14:val="none"/>
               </w:rPr>
-              <w:t>Yes</w:t>
+              <w:t>Pass</w:t>
             </w:r>
           </w:p>
         </w:tc>
@@ -1637,7 +1920,64 @@
                 <w:kern w:val="0"/>
                 <w14:ligatures w14:val="none"/>
               </w:rPr>
-              <w:t>Yes</w:t>
+              <w:t>Pass</w:t>
+            </w:r>
+          </w:p>
+          <w:p>
+            <w:pPr>
+              <w:rPr>
+                <w:rFonts w:ascii="Times New Roman" w:eastAsia="Times New Roman" w:hAnsi="Times New Roman" w:cs="Times New Roman"/>
+                <w:kern w:val="0"/>
+                <w14:ligatures w14:val="none"/>
+              </w:rPr>
+            </w:pPr>
+            <w:r>
+              <w:rPr>
+                <w:rFonts w:ascii="Times New Roman" w:eastAsia="Times New Roman" w:hAnsi="Times New Roman" w:cs="Times New Roman"/>
+                <w:noProof/>
+                <w:kern w:val="0"/>
+              </w:rPr>
+              <w:drawing>
+                <wp:inline distT="0" distB="0" distL="0" distR="0" wp14:anchorId="7D30F95E" wp14:editId="7B98BEF8">
+                  <wp:extent cx="2587552" cy="1374775"/>
+                  <wp:effectExtent l="0" t="0" r="3810" b="0"/>
+                  <wp:docPr id="1682400690" name="Picture 5" descr="A screenshot of a computer&#10;&#10;AI-generated content may be incorrect."/>
+                  <wp:cNvGraphicFramePr>
+                    <a:graphicFrameLocks xmlns:a="http://schemas.openxmlformats.org/drawingml/2006/main" noChangeAspect="1"/>
+                  </wp:cNvGraphicFramePr>
+                  <a:graphic xmlns:a="http://schemas.openxmlformats.org/drawingml/2006/main">
+                    <a:graphicData uri="http://schemas.openxmlformats.org/drawingml/2006/picture">
+                      <pic:pic xmlns:pic="http://schemas.openxmlformats.org/drawingml/2006/picture">
+                        <pic:nvPicPr>
+                          <pic:cNvPr id="1682400690" name="Picture 5" descr="A screenshot of a computer&#10;&#10;AI-generated content may be incorrect."/>
+                          <pic:cNvPicPr/>
+                        </pic:nvPicPr>
+                        <pic:blipFill>
+                          <a:blip r:embed="rId9" cstate="print">
+                            <a:extLst>
+                              <a:ext uri="{28A0092B-C50C-407E-A947-70E740481C1C}">
+                                <a14:useLocalDpi xmlns:a14="http://schemas.microsoft.com/office/drawing/2010/main" val="0"/>
+                              </a:ext>
+                            </a:extLst>
+                          </a:blip>
+                          <a:stretch>
+                            <a:fillRect/>
+                          </a:stretch>
+                        </pic:blipFill>
+                        <pic:spPr>
+                          <a:xfrm>
+                            <a:off x="0" y="0"/>
+                            <a:ext cx="2597323" cy="1379966"/>
+                          </a:xfrm>
+                          <a:prstGeom prst="rect">
+                            <a:avLst/>
+                          </a:prstGeom>
+                        </pic:spPr>
+                      </pic:pic>
+                    </a:graphicData>
+                  </a:graphic>
+                </wp:inline>
+              </w:drawing>
             </w:r>
           </w:p>
         </w:tc>
@@ -1673,6 +2013,15 @@
         </w:rPr>
         <w:t xml:space="preserve">: </w:t>
       </w:r>
+      <w:r>
+        <w:rPr>
+          <w:rFonts w:ascii="Times New Roman" w:eastAsia="Times New Roman" w:hAnsi="Times New Roman" w:cs="Times New Roman"/>
+          <w:color w:val="000000"/>
+          <w:kern w:val="0"/>
+          <w14:ligatures w14:val="none"/>
+        </w:rPr>
+        <w:t>Modal header appears as login error rather than a submission error.</w:t>
+      </w:r>
     </w:p>
     <w:p>
       <w:pPr>
@@ -1689,9 +2038,8 @@
           <w:noProof/>
           <w:kern w:val="0"/>
         </w:rPr>
-        <w:lastRenderedPageBreak/>
         <w:pict w14:anchorId="02770A3C">
-          <v:rect id="_x0000_i1026" alt="" style="width:468pt;height:.05pt;mso-width-percent:0;mso-height-percent:0;mso-width-percent:0;mso-height-percent:0" o:hralign="center" o:hrstd="t" o:hr="t" fillcolor="#a0a0a0" stroked="f"/>
+          <v:rect id="_x0000_i1027" alt="" style="width:468pt;height:.05pt;mso-width-percent:0;mso-height-percent:0;mso-width-percent:0;mso-height-percent:0" o:hralign="center" o:hrstd="t" o:hr="t" fillcolor="#a0a0a0" stroked="f"/>
         </w:pict>
       </w:r>
     </w:p>
@@ -1743,6 +2091,7 @@
           <w:kern w:val="0"/>
           <w14:ligatures w14:val="none"/>
         </w:rPr>
+        <w:lastRenderedPageBreak/>
         <w:t>Test Objective</w:t>
       </w:r>
       <w:r>
@@ -1752,17 +2101,28 @@
           <w:kern w:val="0"/>
           <w14:ligatures w14:val="none"/>
         </w:rPr>
-        <w:t>: Verify reservation can be looked up with a valid confirmation number.</w:t>
-      </w:r>
-      <w:r>
-        <w:rPr>
-          <w:rFonts w:ascii="Times New Roman" w:eastAsia="Times New Roman" w:hAnsi="Times New Roman" w:cs="Times New Roman"/>
-          <w:color w:val="000000"/>
-          <w:kern w:val="0"/>
-          <w14:ligatures w14:val="none"/>
-        </w:rPr>
-        <w:br/>
-      </w:r>
+        <w:t xml:space="preserve">: </w:t>
+      </w:r>
+      <w:r>
+        <w:rPr>
+          <w:rFonts w:ascii="Times New Roman" w:eastAsia="Times New Roman" w:hAnsi="Times New Roman" w:cs="Times New Roman"/>
+          <w:color w:val="000000"/>
+          <w:kern w:val="0"/>
+          <w14:ligatures w14:val="none"/>
+        </w:rPr>
+        <w:t>Verify that user reservation appears upon navigation to the summary page</w:t>
+      </w:r>
+    </w:p>
+    <w:p>
+      <w:pPr>
+        <w:spacing w:before="100" w:beforeAutospacing="1" w:after="100" w:afterAutospacing="1" w:line="240" w:lineRule="auto"/>
+        <w:rPr>
+          <w:rFonts w:ascii="Times New Roman" w:eastAsia="Times New Roman" w:hAnsi="Times New Roman" w:cs="Times New Roman"/>
+          <w:color w:val="000000"/>
+          <w:kern w:val="0"/>
+          <w14:ligatures w14:val="none"/>
+        </w:rPr>
+      </w:pPr>
       <w:r>
         <w:rPr>
           <w:rFonts w:ascii="Times New Roman" w:eastAsia="Times New Roman" w:hAnsi="Times New Roman" w:cs="Times New Roman"/>
@@ -1869,6 +2229,801 @@
           <w14:ligatures w14:val="none"/>
         </w:rPr>
         <w:t>: [Enter Date]</w:t>
+      </w:r>
+    </w:p>
+    <w:tbl>
+      <w:tblPr>
+        <w:tblStyle w:val="TableGrid"/>
+        <w:tblW w:w="9696" w:type="dxa"/>
+        <w:tblLook w:val="04A0" w:firstRow="1" w:lastRow="0" w:firstColumn="1" w:lastColumn="0" w:noHBand="0" w:noVBand="1"/>
+      </w:tblPr>
+      <w:tblGrid>
+        <w:gridCol w:w="790"/>
+        <w:gridCol w:w="2733"/>
+        <w:gridCol w:w="1340"/>
+        <w:gridCol w:w="1137"/>
+        <w:gridCol w:w="3696"/>
+      </w:tblGrid>
+      <w:tr>
+        <w:tc>
+          <w:tcPr>
+            <w:tcW w:w="790" w:type="dxa"/>
+            <w:hideMark/>
+          </w:tcPr>
+          <w:p>
+            <w:pPr>
+              <w:jc w:val="center"/>
+              <w:rPr>
+                <w:rFonts w:ascii="Times New Roman" w:eastAsia="Times New Roman" w:hAnsi="Times New Roman" w:cs="Times New Roman"/>
+                <w:b/>
+                <w:bCs/>
+                <w:kern w:val="0"/>
+                <w14:ligatures w14:val="none"/>
+              </w:rPr>
+            </w:pPr>
+            <w:r>
+              <w:rPr>
+                <w:rFonts w:ascii="Times New Roman" w:eastAsia="Times New Roman" w:hAnsi="Times New Roman" w:cs="Times New Roman"/>
+                <w:b/>
+                <w:bCs/>
+                <w:kern w:val="0"/>
+                <w14:ligatures w14:val="none"/>
+              </w:rPr>
+              <w:t>Step</w:t>
+            </w:r>
+          </w:p>
+        </w:tc>
+        <w:tc>
+          <w:tcPr>
+            <w:tcW w:w="0" w:type="auto"/>
+            <w:hideMark/>
+          </w:tcPr>
+          <w:p>
+            <w:pPr>
+              <w:jc w:val="center"/>
+              <w:rPr>
+                <w:rFonts w:ascii="Times New Roman" w:eastAsia="Times New Roman" w:hAnsi="Times New Roman" w:cs="Times New Roman"/>
+                <w:b/>
+                <w:bCs/>
+                <w:kern w:val="0"/>
+                <w14:ligatures w14:val="none"/>
+              </w:rPr>
+            </w:pPr>
+            <w:r>
+              <w:rPr>
+                <w:rFonts w:ascii="Times New Roman" w:eastAsia="Times New Roman" w:hAnsi="Times New Roman" w:cs="Times New Roman"/>
+                <w:b/>
+                <w:bCs/>
+                <w:kern w:val="0"/>
+                <w14:ligatures w14:val="none"/>
+              </w:rPr>
+              <w:t>Action</w:t>
+            </w:r>
+          </w:p>
+        </w:tc>
+        <w:tc>
+          <w:tcPr>
+            <w:tcW w:w="0" w:type="auto"/>
+            <w:hideMark/>
+          </w:tcPr>
+          <w:p>
+            <w:pPr>
+              <w:jc w:val="center"/>
+              <w:rPr>
+                <w:rFonts w:ascii="Times New Roman" w:eastAsia="Times New Roman" w:hAnsi="Times New Roman" w:cs="Times New Roman"/>
+                <w:b/>
+                <w:bCs/>
+                <w:kern w:val="0"/>
+                <w14:ligatures w14:val="none"/>
+              </w:rPr>
+            </w:pPr>
+            <w:r>
+              <w:rPr>
+                <w:rFonts w:ascii="Times New Roman" w:eastAsia="Times New Roman" w:hAnsi="Times New Roman" w:cs="Times New Roman"/>
+                <w:b/>
+                <w:bCs/>
+                <w:kern w:val="0"/>
+                <w14:ligatures w14:val="none"/>
+              </w:rPr>
+              <w:t>Expected Result</w:t>
+            </w:r>
+          </w:p>
+        </w:tc>
+        <w:tc>
+          <w:tcPr>
+            <w:tcW w:w="817" w:type="dxa"/>
+            <w:hideMark/>
+          </w:tcPr>
+          <w:p>
+            <w:pPr>
+              <w:jc w:val="center"/>
+              <w:rPr>
+                <w:rFonts w:ascii="Times New Roman" w:eastAsia="Times New Roman" w:hAnsi="Times New Roman" w:cs="Times New Roman"/>
+                <w:b/>
+                <w:bCs/>
+                <w:kern w:val="0"/>
+                <w14:ligatures w14:val="none"/>
+              </w:rPr>
+            </w:pPr>
+            <w:r>
+              <w:rPr>
+                <w:rFonts w:ascii="Times New Roman" w:eastAsia="Times New Roman" w:hAnsi="Times New Roman" w:cs="Times New Roman"/>
+                <w:b/>
+                <w:bCs/>
+                <w:kern w:val="0"/>
+                <w14:ligatures w14:val="none"/>
+              </w:rPr>
+              <w:t>Dev Pass/Fail</w:t>
+            </w:r>
+          </w:p>
+        </w:tc>
+        <w:tc>
+          <w:tcPr>
+            <w:tcW w:w="2681" w:type="dxa"/>
+            <w:hideMark/>
+          </w:tcPr>
+          <w:p>
+            <w:pPr>
+              <w:jc w:val="center"/>
+              <w:rPr>
+                <w:rFonts w:ascii="Times New Roman" w:eastAsia="Times New Roman" w:hAnsi="Times New Roman" w:cs="Times New Roman"/>
+                <w:b/>
+                <w:bCs/>
+                <w:kern w:val="0"/>
+                <w14:ligatures w14:val="none"/>
+              </w:rPr>
+            </w:pPr>
+            <w:r>
+              <w:rPr>
+                <w:rFonts w:ascii="Times New Roman" w:eastAsia="Times New Roman" w:hAnsi="Times New Roman" w:cs="Times New Roman"/>
+                <w:b/>
+                <w:bCs/>
+                <w:kern w:val="0"/>
+                <w14:ligatures w14:val="none"/>
+              </w:rPr>
+              <w:t>Tester Pass/Fail</w:t>
+            </w:r>
+          </w:p>
+        </w:tc>
+      </w:tr>
+      <w:tr>
+        <w:tc>
+          <w:tcPr>
+            <w:tcW w:w="790" w:type="dxa"/>
+            <w:hideMark/>
+          </w:tcPr>
+          <w:p>
+            <w:pPr>
+              <w:rPr>
+                <w:rFonts w:ascii="Times New Roman" w:eastAsia="Times New Roman" w:hAnsi="Times New Roman" w:cs="Times New Roman"/>
+                <w:kern w:val="0"/>
+                <w14:ligatures w14:val="none"/>
+              </w:rPr>
+            </w:pPr>
+            <w:r>
+              <w:rPr>
+                <w:rFonts w:ascii="Times New Roman" w:eastAsia="Times New Roman" w:hAnsi="Times New Roman" w:cs="Times New Roman"/>
+                <w:kern w:val="0"/>
+                <w14:ligatures w14:val="none"/>
+              </w:rPr>
+              <w:t>1</w:t>
+            </w:r>
+          </w:p>
+        </w:tc>
+        <w:tc>
+          <w:tcPr>
+            <w:tcW w:w="0" w:type="auto"/>
+            <w:hideMark/>
+          </w:tcPr>
+          <w:p>
+            <w:pPr>
+              <w:rPr>
+                <w:rFonts w:ascii="Times New Roman" w:eastAsia="Times New Roman" w:hAnsi="Times New Roman" w:cs="Times New Roman"/>
+                <w:kern w:val="0"/>
+                <w14:ligatures w14:val="none"/>
+              </w:rPr>
+            </w:pPr>
+            <w:r>
+              <w:rPr>
+                <w:rFonts w:ascii="Times New Roman" w:eastAsia="Times New Roman" w:hAnsi="Times New Roman" w:cs="Times New Roman"/>
+                <w:kern w:val="0"/>
+                <w14:ligatures w14:val="none"/>
+              </w:rPr>
+              <w:t>Navigate to the reservation lookup page</w:t>
+            </w:r>
+          </w:p>
+        </w:tc>
+        <w:tc>
+          <w:tcPr>
+            <w:tcW w:w="0" w:type="auto"/>
+            <w:hideMark/>
+          </w:tcPr>
+          <w:p>
+            <w:pPr>
+              <w:rPr>
+                <w:rFonts w:ascii="Times New Roman" w:eastAsia="Times New Roman" w:hAnsi="Times New Roman" w:cs="Times New Roman"/>
+                <w:kern w:val="0"/>
+                <w14:ligatures w14:val="none"/>
+              </w:rPr>
+            </w:pPr>
+            <w:r>
+              <w:rPr>
+                <w:rFonts w:ascii="Times New Roman" w:eastAsia="Times New Roman" w:hAnsi="Times New Roman" w:cs="Times New Roman"/>
+                <w:kern w:val="0"/>
+                <w14:ligatures w14:val="none"/>
+              </w:rPr>
+              <w:t>Page loads</w:t>
+            </w:r>
+          </w:p>
+        </w:tc>
+        <w:tc>
+          <w:tcPr>
+            <w:tcW w:w="817" w:type="dxa"/>
+            <w:hideMark/>
+          </w:tcPr>
+          <w:p>
+            <w:pPr>
+              <w:rPr>
+                <w:rFonts w:ascii="Times New Roman" w:eastAsia="Times New Roman" w:hAnsi="Times New Roman" w:cs="Times New Roman"/>
+                <w:kern w:val="0"/>
+                <w14:ligatures w14:val="none"/>
+              </w:rPr>
+            </w:pPr>
+            <w:r>
+              <w:rPr>
+                <w:rFonts w:ascii="Times New Roman" w:eastAsia="Times New Roman" w:hAnsi="Times New Roman" w:cs="Times New Roman"/>
+                <w:kern w:val="0"/>
+                <w14:ligatures w14:val="none"/>
+              </w:rPr>
+              <w:t>Yes</w:t>
+            </w:r>
+          </w:p>
+        </w:tc>
+        <w:tc>
+          <w:tcPr>
+            <w:tcW w:w="2681" w:type="dxa"/>
+            <w:hideMark/>
+          </w:tcPr>
+          <w:p>
+            <w:pPr>
+              <w:rPr>
+                <w:rFonts w:ascii="Times New Roman" w:eastAsia="Times New Roman" w:hAnsi="Times New Roman" w:cs="Times New Roman"/>
+                <w:kern w:val="0"/>
+                <w14:ligatures w14:val="none"/>
+              </w:rPr>
+            </w:pPr>
+            <w:r>
+              <w:rPr>
+                <w:rFonts w:ascii="Times New Roman" w:eastAsia="Times New Roman" w:hAnsi="Times New Roman" w:cs="Times New Roman"/>
+                <w:kern w:val="0"/>
+                <w14:ligatures w14:val="none"/>
+              </w:rPr>
+              <w:t>Yes</w:t>
+            </w:r>
+          </w:p>
+        </w:tc>
+      </w:tr>
+      <w:tr>
+        <w:tc>
+          <w:tcPr>
+            <w:tcW w:w="790" w:type="dxa"/>
+            <w:hideMark/>
+          </w:tcPr>
+          <w:p>
+            <w:pPr>
+              <w:rPr>
+                <w:rFonts w:ascii="Times New Roman" w:eastAsia="Times New Roman" w:hAnsi="Times New Roman" w:cs="Times New Roman"/>
+                <w:kern w:val="0"/>
+                <w14:ligatures w14:val="none"/>
+              </w:rPr>
+            </w:pPr>
+            <w:r>
+              <w:rPr>
+                <w:rFonts w:ascii="Times New Roman" w:eastAsia="Times New Roman" w:hAnsi="Times New Roman" w:cs="Times New Roman"/>
+                <w:kern w:val="0"/>
+                <w14:ligatures w14:val="none"/>
+              </w:rPr>
+              <w:t>2</w:t>
+            </w:r>
+          </w:p>
+        </w:tc>
+        <w:tc>
+          <w:tcPr>
+            <w:tcW w:w="0" w:type="auto"/>
+            <w:hideMark/>
+          </w:tcPr>
+          <w:p>
+            <w:pPr>
+              <w:rPr>
+                <w:rFonts w:ascii="Times New Roman" w:eastAsia="Times New Roman" w:hAnsi="Times New Roman" w:cs="Times New Roman"/>
+                <w:kern w:val="0"/>
+                <w14:ligatures w14:val="none"/>
+              </w:rPr>
+            </w:pPr>
+            <w:r>
+              <w:rPr>
+                <w:rFonts w:ascii="Times New Roman" w:eastAsia="Times New Roman" w:hAnsi="Times New Roman" w:cs="Times New Roman"/>
+                <w:kern w:val="0"/>
+                <w14:ligatures w14:val="none"/>
+              </w:rPr>
+              <w:t xml:space="preserve">Validate that information regarding user reservation appears correctly </w:t>
+            </w:r>
+          </w:p>
+        </w:tc>
+        <w:tc>
+          <w:tcPr>
+            <w:tcW w:w="0" w:type="auto"/>
+            <w:hideMark/>
+          </w:tcPr>
+          <w:p>
+            <w:pPr>
+              <w:rPr>
+                <w:rFonts w:ascii="Times New Roman" w:eastAsia="Times New Roman" w:hAnsi="Times New Roman" w:cs="Times New Roman"/>
+                <w:kern w:val="0"/>
+                <w14:ligatures w14:val="none"/>
+              </w:rPr>
+            </w:pPr>
+            <w:r>
+              <w:rPr>
+                <w:rFonts w:ascii="Times New Roman" w:eastAsia="Times New Roman" w:hAnsi="Times New Roman" w:cs="Times New Roman"/>
+                <w:kern w:val="0"/>
+                <w14:ligatures w14:val="none"/>
+              </w:rPr>
+              <w:t>ID accepted</w:t>
+            </w:r>
+          </w:p>
+        </w:tc>
+        <w:tc>
+          <w:tcPr>
+            <w:tcW w:w="817" w:type="dxa"/>
+            <w:hideMark/>
+          </w:tcPr>
+          <w:p>
+            <w:pPr>
+              <w:rPr>
+                <w:rFonts w:ascii="Times New Roman" w:eastAsia="Times New Roman" w:hAnsi="Times New Roman" w:cs="Times New Roman"/>
+                <w:kern w:val="0"/>
+                <w14:ligatures w14:val="none"/>
+              </w:rPr>
+            </w:pPr>
+            <w:r>
+              <w:rPr>
+                <w:rFonts w:ascii="Times New Roman" w:eastAsia="Times New Roman" w:hAnsi="Times New Roman" w:cs="Times New Roman"/>
+                <w:kern w:val="0"/>
+                <w14:ligatures w14:val="none"/>
+              </w:rPr>
+              <w:t>Yes</w:t>
+            </w:r>
+          </w:p>
+        </w:tc>
+        <w:tc>
+          <w:tcPr>
+            <w:tcW w:w="2681" w:type="dxa"/>
+            <w:hideMark/>
+          </w:tcPr>
+          <w:p>
+            <w:pPr>
+              <w:rPr>
+                <w:rFonts w:ascii="Times New Roman" w:eastAsia="Times New Roman" w:hAnsi="Times New Roman" w:cs="Times New Roman"/>
+                <w:kern w:val="0"/>
+                <w14:ligatures w14:val="none"/>
+              </w:rPr>
+            </w:pPr>
+            <w:r>
+              <w:rPr>
+                <w:rFonts w:ascii="Times New Roman" w:eastAsia="Times New Roman" w:hAnsi="Times New Roman" w:cs="Times New Roman"/>
+                <w:kern w:val="0"/>
+                <w14:ligatures w14:val="none"/>
+              </w:rPr>
+              <w:t>Yes</w:t>
+            </w:r>
+          </w:p>
+          <w:p>
+            <w:pPr>
+              <w:rPr>
+                <w:rFonts w:ascii="Times New Roman" w:eastAsia="Times New Roman" w:hAnsi="Times New Roman" w:cs="Times New Roman"/>
+                <w:kern w:val="0"/>
+                <w14:ligatures w14:val="none"/>
+              </w:rPr>
+            </w:pPr>
+            <w:r>
+              <w:rPr>
+                <w:rFonts w:ascii="Times New Roman" w:eastAsia="Times New Roman" w:hAnsi="Times New Roman" w:cs="Times New Roman"/>
+                <w:noProof/>
+                <w:kern w:val="0"/>
+              </w:rPr>
+              <w:drawing>
+                <wp:inline distT="0" distB="0" distL="0" distR="0" wp14:anchorId="60D140FB" wp14:editId="2E675234">
+                  <wp:extent cx="2209063" cy="1173683"/>
+                  <wp:effectExtent l="0" t="0" r="1270" b="7620"/>
+                  <wp:docPr id="785152071" name="Picture 7" descr="A screenshot of a computer&#10;&#10;AI-generated content may be incorrect."/>
+                  <wp:cNvGraphicFramePr>
+                    <a:graphicFrameLocks xmlns:a="http://schemas.openxmlformats.org/drawingml/2006/main" noChangeAspect="1"/>
+                  </wp:cNvGraphicFramePr>
+                  <a:graphic xmlns:a="http://schemas.openxmlformats.org/drawingml/2006/main">
+                    <a:graphicData uri="http://schemas.openxmlformats.org/drawingml/2006/picture">
+                      <pic:pic xmlns:pic="http://schemas.openxmlformats.org/drawingml/2006/picture">
+                        <pic:nvPicPr>
+                          <pic:cNvPr id="785152071" name="Picture 7" descr="A screenshot of a computer&#10;&#10;AI-generated content may be incorrect."/>
+                          <pic:cNvPicPr/>
+                        </pic:nvPicPr>
+                        <pic:blipFill>
+                          <a:blip r:embed="rId10" cstate="print">
+                            <a:extLst>
+                              <a:ext uri="{28A0092B-C50C-407E-A947-70E740481C1C}">
+                                <a14:useLocalDpi xmlns:a14="http://schemas.microsoft.com/office/drawing/2010/main" val="0"/>
+                              </a:ext>
+                            </a:extLst>
+                          </a:blip>
+                          <a:stretch>
+                            <a:fillRect/>
+                          </a:stretch>
+                        </pic:blipFill>
+                        <pic:spPr>
+                          <a:xfrm flipV="1">
+                            <a:off x="0" y="0"/>
+                            <a:ext cx="2228609" cy="1184068"/>
+                          </a:xfrm>
+                          <a:prstGeom prst="rect">
+                            <a:avLst/>
+                          </a:prstGeom>
+                        </pic:spPr>
+                      </pic:pic>
+                    </a:graphicData>
+                  </a:graphic>
+                </wp:inline>
+              </w:drawing>
+            </w:r>
+          </w:p>
+        </w:tc>
+      </w:tr>
+      <w:tr>
+        <w:tc>
+          <w:tcPr>
+            <w:tcW w:w="790" w:type="dxa"/>
+          </w:tcPr>
+          <w:p>
+            <w:pPr>
+              <w:rPr>
+                <w:rFonts w:ascii="Times New Roman" w:eastAsia="Times New Roman" w:hAnsi="Times New Roman" w:cs="Times New Roman"/>
+                <w:kern w:val="0"/>
+                <w14:ligatures w14:val="none"/>
+              </w:rPr>
+            </w:pPr>
+          </w:p>
+        </w:tc>
+        <w:tc>
+          <w:tcPr>
+            <w:tcW w:w="0" w:type="auto"/>
+          </w:tcPr>
+          <w:p>
+            <w:pPr>
+              <w:rPr>
+                <w:rFonts w:ascii="Times New Roman" w:eastAsia="Times New Roman" w:hAnsi="Times New Roman" w:cs="Times New Roman"/>
+                <w:kern w:val="0"/>
+                <w14:ligatures w14:val="none"/>
+              </w:rPr>
+            </w:pPr>
+          </w:p>
+        </w:tc>
+        <w:tc>
+          <w:tcPr>
+            <w:tcW w:w="0" w:type="auto"/>
+          </w:tcPr>
+          <w:p>
+            <w:pPr>
+              <w:rPr>
+                <w:rFonts w:ascii="Times New Roman" w:eastAsia="Times New Roman" w:hAnsi="Times New Roman" w:cs="Times New Roman"/>
+                <w:kern w:val="0"/>
+                <w14:ligatures w14:val="none"/>
+              </w:rPr>
+            </w:pPr>
+          </w:p>
+        </w:tc>
+        <w:tc>
+          <w:tcPr>
+            <w:tcW w:w="817" w:type="dxa"/>
+          </w:tcPr>
+          <w:p>
+            <w:pPr>
+              <w:rPr>
+                <w:rFonts w:ascii="Times New Roman" w:eastAsia="Times New Roman" w:hAnsi="Times New Roman" w:cs="Times New Roman"/>
+                <w:kern w:val="0"/>
+                <w14:ligatures w14:val="none"/>
+              </w:rPr>
+            </w:pPr>
+          </w:p>
+        </w:tc>
+        <w:tc>
+          <w:tcPr>
+            <w:tcW w:w="2681" w:type="dxa"/>
+          </w:tcPr>
+          <w:p>
+            <w:pPr>
+              <w:rPr>
+                <w:rFonts w:ascii="Times New Roman" w:eastAsia="Times New Roman" w:hAnsi="Times New Roman" w:cs="Times New Roman"/>
+                <w:kern w:val="0"/>
+                <w14:ligatures w14:val="none"/>
+              </w:rPr>
+            </w:pPr>
+          </w:p>
+        </w:tc>
+      </w:tr>
+    </w:tbl>
+    <w:p>
+      <w:pPr>
+        <w:spacing w:before="100" w:beforeAutospacing="1" w:after="100" w:afterAutospacing="1" w:line="240" w:lineRule="auto"/>
+        <w:rPr>
+          <w:rFonts w:ascii="Times New Roman" w:eastAsia="Times New Roman" w:hAnsi="Times New Roman" w:cs="Times New Roman"/>
+          <w:color w:val="000000"/>
+          <w:kern w:val="0"/>
+          <w14:ligatures w14:val="none"/>
+        </w:rPr>
+      </w:pPr>
+      <w:r>
+        <w:rPr>
+          <w:rFonts w:ascii="Times New Roman" w:eastAsia="Times New Roman" w:hAnsi="Times New Roman" w:cs="Times New Roman"/>
+          <w:b/>
+          <w:bCs/>
+          <w:color w:val="000000"/>
+          <w:kern w:val="0"/>
+          <w14:ligatures w14:val="none"/>
+        </w:rPr>
+        <w:t>Comments</w:t>
+      </w:r>
+      <w:r>
+        <w:rPr>
+          <w:rFonts w:ascii="Times New Roman" w:eastAsia="Times New Roman" w:hAnsi="Times New Roman" w:cs="Times New Roman"/>
+          <w:color w:val="000000"/>
+          <w:kern w:val="0"/>
+          <w14:ligatures w14:val="none"/>
+        </w:rPr>
+        <w:t xml:space="preserve">: </w:t>
+      </w:r>
+      <w:r>
+        <w:rPr>
+          <w:rFonts w:ascii="Times New Roman" w:eastAsia="Times New Roman" w:hAnsi="Times New Roman" w:cs="Times New Roman"/>
+          <w:color w:val="000000"/>
+          <w:kern w:val="0"/>
+          <w14:ligatures w14:val="none"/>
+        </w:rPr>
+        <w:t xml:space="preserve">Functions as intended. </w:t>
+      </w:r>
+    </w:p>
+    <w:p>
+      <w:pPr>
+        <w:spacing w:after="0" w:line="240" w:lineRule="auto"/>
+        <w:rPr>
+          <w:rFonts w:ascii="Times New Roman" w:eastAsia="Times New Roman" w:hAnsi="Times New Roman" w:cs="Times New Roman"/>
+          <w:kern w:val="0"/>
+          <w14:ligatures w14:val="none"/>
+        </w:rPr>
+      </w:pPr>
+      <w:r>
+        <w:rPr>
+          <w:rFonts w:ascii="Times New Roman" w:eastAsia="Times New Roman" w:hAnsi="Times New Roman" w:cs="Times New Roman"/>
+          <w:noProof/>
+          <w:kern w:val="0"/>
+        </w:rPr>
+        <w:pict w14:anchorId="2BD05D51">
+          <v:rect id="_x0000_i1028" alt="" style="width:468pt;height:.05pt;mso-width-percent:0;mso-height-percent:0;mso-width-percent:0;mso-height-percent:0" o:hralign="center" o:hrstd="t" o:hr="t" fillcolor="#a0a0a0" stroked="f"/>
+        </w:pict>
+      </w:r>
+    </w:p>
+    <w:p>
+      <w:pPr>
+        <w:spacing w:before="100" w:beforeAutospacing="1" w:after="100" w:afterAutospacing="1" w:line="240" w:lineRule="auto"/>
+        <w:outlineLvl w:val="1"/>
+        <w:rPr>
+          <w:rFonts w:ascii="Times New Roman" w:eastAsia="Times New Roman" w:hAnsi="Times New Roman" w:cs="Times New Roman"/>
+          <w:b/>
+          <w:bCs/>
+          <w:color w:val="000000"/>
+          <w:kern w:val="0"/>
+          <w:sz w:val="36"/>
+          <w:szCs w:val="36"/>
+          <w14:ligatures w14:val="none"/>
+        </w:rPr>
+      </w:pPr>
+      <w:r>
+        <w:rPr>
+          <w:rFonts w:ascii="Times New Roman" w:eastAsia="Times New Roman" w:hAnsi="Times New Roman" w:cs="Times New Roman"/>
+          <w:b/>
+          <w:bCs/>
+          <w:color w:val="000000"/>
+          <w:kern w:val="0"/>
+          <w:sz w:val="36"/>
+          <w:szCs w:val="36"/>
+          <w14:ligatures w14:val="none"/>
+        </w:rPr>
+        <w:t xml:space="preserve">Test 4: Look Up Reservation </w:t>
+      </w:r>
+      <w:r>
+        <w:rPr>
+          <w:rFonts w:ascii="Times New Roman" w:eastAsia="Times New Roman" w:hAnsi="Times New Roman" w:cs="Times New Roman"/>
+          <w:b/>
+          <w:bCs/>
+          <w:color w:val="000000"/>
+          <w:kern w:val="0"/>
+          <w:sz w:val="36"/>
+          <w:szCs w:val="36"/>
+          <w14:ligatures w14:val="none"/>
+        </w:rPr>
+        <w:t>– Multiple Slips</w:t>
+      </w:r>
+    </w:p>
+    <w:p>
+      <w:pPr>
+        <w:spacing w:before="100" w:beforeAutospacing="1" w:after="100" w:afterAutospacing="1" w:line="240" w:lineRule="auto"/>
+        <w:rPr>
+          <w:rFonts w:ascii="Times New Roman" w:eastAsia="Times New Roman" w:hAnsi="Times New Roman" w:cs="Times New Roman"/>
+          <w:color w:val="000000"/>
+          <w:kern w:val="0"/>
+          <w14:ligatures w14:val="none"/>
+        </w:rPr>
+      </w:pPr>
+      <w:r>
+        <w:rPr>
+          <w:rFonts w:ascii="Times New Roman" w:eastAsia="Times New Roman" w:hAnsi="Times New Roman" w:cs="Times New Roman"/>
+          <w:b/>
+          <w:bCs/>
+          <w:color w:val="000000"/>
+          <w:kern w:val="0"/>
+          <w14:ligatures w14:val="none"/>
+        </w:rPr>
+        <w:t>Test Objective</w:t>
+      </w:r>
+      <w:r>
+        <w:rPr>
+          <w:rFonts w:ascii="Times New Roman" w:eastAsia="Times New Roman" w:hAnsi="Times New Roman" w:cs="Times New Roman"/>
+          <w:color w:val="000000"/>
+          <w:kern w:val="0"/>
+          <w14:ligatures w14:val="none"/>
+        </w:rPr>
+        <w:t xml:space="preserve">: Ensure the system handles </w:t>
+      </w:r>
+      <w:r>
+        <w:rPr>
+          <w:rFonts w:ascii="Times New Roman" w:eastAsia="Times New Roman" w:hAnsi="Times New Roman" w:cs="Times New Roman"/>
+          <w:color w:val="000000"/>
+          <w:kern w:val="0"/>
+          <w14:ligatures w14:val="none"/>
+        </w:rPr>
+        <w:t>users who have multiple reservations under one account</w:t>
+      </w:r>
+      <w:r>
+        <w:rPr>
+          <w:rFonts w:ascii="Times New Roman" w:eastAsia="Times New Roman" w:hAnsi="Times New Roman" w:cs="Times New Roman"/>
+          <w:color w:val="000000"/>
+          <w:kern w:val="0"/>
+          <w14:ligatures w14:val="none"/>
+        </w:rPr>
+        <w:br/>
+      </w:r>
+      <w:r>
+        <w:rPr>
+          <w:rFonts w:ascii="Times New Roman" w:eastAsia="Times New Roman" w:hAnsi="Times New Roman" w:cs="Times New Roman"/>
+          <w:b/>
+          <w:bCs/>
+          <w:color w:val="000000"/>
+          <w:kern w:val="0"/>
+          <w14:ligatures w14:val="none"/>
+        </w:rPr>
+        <w:t>Developer</w:t>
+      </w:r>
+      <w:r>
+        <w:rPr>
+          <w:rFonts w:ascii="Times New Roman" w:eastAsia="Times New Roman" w:hAnsi="Times New Roman" w:cs="Times New Roman"/>
+          <w:color w:val="000000"/>
+          <w:kern w:val="0"/>
+          <w14:ligatures w14:val="none"/>
+        </w:rPr>
+        <w:t>: [Your Name]</w:t>
+      </w:r>
+      <w:r>
+        <w:rPr>
+          <w:rFonts w:ascii="Times New Roman" w:eastAsia="Times New Roman" w:hAnsi="Times New Roman" w:cs="Times New Roman"/>
+          <w:color w:val="000000"/>
+          <w:kern w:val="0"/>
+          <w14:ligatures w14:val="none"/>
+        </w:rPr>
+        <w:br/>
+      </w:r>
+      <w:r>
+        <w:rPr>
+          <w:rFonts w:ascii="Times New Roman" w:eastAsia="Times New Roman" w:hAnsi="Times New Roman" w:cs="Times New Roman"/>
+          <w:b/>
+          <w:bCs/>
+          <w:color w:val="000000"/>
+          <w:kern w:val="0"/>
+          <w14:ligatures w14:val="none"/>
+        </w:rPr>
+        <w:t>Date tested</w:t>
+      </w:r>
+      <w:r>
+        <w:rPr>
+          <w:rFonts w:ascii="Times New Roman" w:eastAsia="Times New Roman" w:hAnsi="Times New Roman" w:cs="Times New Roman"/>
+          <w:color w:val="000000"/>
+          <w:kern w:val="0"/>
+          <w14:ligatures w14:val="none"/>
+        </w:rPr>
+        <w:t>: 2025/04/23</w:t>
+      </w:r>
+      <w:r>
+        <w:rPr>
+          <w:rFonts w:ascii="Times New Roman" w:eastAsia="Times New Roman" w:hAnsi="Times New Roman" w:cs="Times New Roman"/>
+          <w:color w:val="000000"/>
+          <w:kern w:val="0"/>
+          <w14:ligatures w14:val="none"/>
+        </w:rPr>
+        <w:br/>
+      </w:r>
+      <w:r>
+        <w:rPr>
+          <w:rFonts w:ascii="Times New Roman" w:eastAsia="Times New Roman" w:hAnsi="Times New Roman" w:cs="Times New Roman"/>
+          <w:b/>
+          <w:bCs/>
+          <w:color w:val="000000"/>
+          <w:kern w:val="0"/>
+          <w14:ligatures w14:val="none"/>
+        </w:rPr>
+        <w:t>Peer tester</w:t>
+      </w:r>
+      <w:r>
+        <w:rPr>
+          <w:rFonts w:ascii="Times New Roman" w:eastAsia="Times New Roman" w:hAnsi="Times New Roman" w:cs="Times New Roman"/>
+          <w:color w:val="000000"/>
+          <w:kern w:val="0"/>
+          <w14:ligatures w14:val="none"/>
+        </w:rPr>
+        <w:t xml:space="preserve">: </w:t>
+      </w:r>
+      <w:r>
+        <w:rPr>
+          <w:rFonts w:ascii="Times New Roman" w:eastAsia="Times New Roman" w:hAnsi="Times New Roman" w:cs="Times New Roman"/>
+          <w:color w:val="000000"/>
+          <w:kern w:val="0"/>
+          <w14:ligatures w14:val="none"/>
+        </w:rPr>
+        <w:t>Jarred Santos</w:t>
+      </w:r>
+      <w:r>
+        <w:rPr>
+          <w:rFonts w:ascii="Times New Roman" w:eastAsia="Times New Roman" w:hAnsi="Times New Roman" w:cs="Times New Roman"/>
+          <w:color w:val="000000"/>
+          <w:kern w:val="0"/>
+          <w14:ligatures w14:val="none"/>
+        </w:rPr>
+        <w:br/>
+      </w:r>
+      <w:r>
+        <w:rPr>
+          <w:rFonts w:ascii="Times New Roman" w:eastAsia="Times New Roman" w:hAnsi="Times New Roman" w:cs="Times New Roman"/>
+          <w:b/>
+          <w:bCs/>
+          <w:color w:val="000000"/>
+          <w:kern w:val="0"/>
+          <w14:ligatures w14:val="none"/>
+        </w:rPr>
+        <w:t>Date tested</w:t>
+      </w:r>
+      <w:r>
+        <w:rPr>
+          <w:rFonts w:ascii="Times New Roman" w:eastAsia="Times New Roman" w:hAnsi="Times New Roman" w:cs="Times New Roman"/>
+          <w:color w:val="000000"/>
+          <w:kern w:val="0"/>
+          <w14:ligatures w14:val="none"/>
+        </w:rPr>
+        <w:t xml:space="preserve">: </w:t>
+      </w:r>
+      <w:r>
+        <w:rPr>
+          <w:rFonts w:ascii="Times New Roman" w:eastAsia="Times New Roman" w:hAnsi="Times New Roman" w:cs="Times New Roman"/>
+          <w:color w:val="000000"/>
+          <w:kern w:val="0"/>
+          <w14:ligatures w14:val="none"/>
+        </w:rPr>
+        <w:t>4/27/25</w:t>
       </w:r>
     </w:p>
     <w:tbl>
@@ -1879,10 +3034,10 @@
       </w:tblPr>
       <w:tblGrid>
         <w:gridCol w:w="670"/>
-        <w:gridCol w:w="3000"/>
-        <w:gridCol w:w="2489"/>
-        <w:gridCol w:w="1496"/>
-        <w:gridCol w:w="1695"/>
+        <w:gridCol w:w="1893"/>
+        <w:gridCol w:w="1734"/>
+        <w:gridCol w:w="1207"/>
+        <w:gridCol w:w="3846"/>
       </w:tblGrid>
       <w:tr>
         <w:tc>
@@ -2069,76 +3224,76 @@
                 <w:kern w:val="0"/>
                 <w14:ligatures w14:val="none"/>
               </w:rPr>
-              <w:t>Navigate to Look Up Reservation</w:t>
-            </w:r>
-          </w:p>
-        </w:tc>
-        <w:tc>
-          <w:tcPr>
-            <w:tcW w:w="0" w:type="auto"/>
-            <w:hideMark/>
-          </w:tcPr>
-          <w:p>
-            <w:pPr>
-              <w:rPr>
-                <w:rFonts w:ascii="Times New Roman" w:eastAsia="Times New Roman" w:hAnsi="Times New Roman" w:cs="Times New Roman"/>
-                <w:kern w:val="0"/>
-                <w14:ligatures w14:val="none"/>
-              </w:rPr>
-            </w:pPr>
-            <w:r>
-              <w:rPr>
-                <w:rFonts w:ascii="Times New Roman" w:eastAsia="Times New Roman" w:hAnsi="Times New Roman" w:cs="Times New Roman"/>
-                <w:kern w:val="0"/>
-                <w14:ligatures w14:val="none"/>
-              </w:rPr>
-              <w:t>Page loads</w:t>
-            </w:r>
-          </w:p>
-        </w:tc>
-        <w:tc>
-          <w:tcPr>
-            <w:tcW w:w="0" w:type="auto"/>
-            <w:hideMark/>
-          </w:tcPr>
-          <w:p>
-            <w:pPr>
-              <w:rPr>
-                <w:rFonts w:ascii="Times New Roman" w:eastAsia="Times New Roman" w:hAnsi="Times New Roman" w:cs="Times New Roman"/>
-                <w:kern w:val="0"/>
-                <w14:ligatures w14:val="none"/>
-              </w:rPr>
-            </w:pPr>
-            <w:r>
-              <w:rPr>
-                <w:rFonts w:ascii="Times New Roman" w:eastAsia="Times New Roman" w:hAnsi="Times New Roman" w:cs="Times New Roman"/>
-                <w:kern w:val="0"/>
-                <w14:ligatures w14:val="none"/>
-              </w:rPr>
-              <w:t>Yes</w:t>
-            </w:r>
-          </w:p>
-        </w:tc>
-        <w:tc>
-          <w:tcPr>
-            <w:tcW w:w="0" w:type="auto"/>
-            <w:hideMark/>
-          </w:tcPr>
-          <w:p>
-            <w:pPr>
-              <w:rPr>
-                <w:rFonts w:ascii="Times New Roman" w:eastAsia="Times New Roman" w:hAnsi="Times New Roman" w:cs="Times New Roman"/>
-                <w:kern w:val="0"/>
-                <w14:ligatures w14:val="none"/>
-              </w:rPr>
-            </w:pPr>
-            <w:r>
-              <w:rPr>
-                <w:rFonts w:ascii="Times New Roman" w:eastAsia="Times New Roman" w:hAnsi="Times New Roman" w:cs="Times New Roman"/>
-                <w:kern w:val="0"/>
-                <w14:ligatures w14:val="none"/>
-              </w:rPr>
-              <w:t>Yes</w:t>
+              <w:t>Register a second slip under the testers account</w:t>
+            </w:r>
+          </w:p>
+        </w:tc>
+        <w:tc>
+          <w:tcPr>
+            <w:tcW w:w="0" w:type="auto"/>
+            <w:hideMark/>
+          </w:tcPr>
+          <w:p>
+            <w:pPr>
+              <w:rPr>
+                <w:rFonts w:ascii="Times New Roman" w:eastAsia="Times New Roman" w:hAnsi="Times New Roman" w:cs="Times New Roman"/>
+                <w:kern w:val="0"/>
+                <w14:ligatures w14:val="none"/>
+              </w:rPr>
+            </w:pPr>
+            <w:r>
+              <w:rPr>
+                <w:rFonts w:ascii="Times New Roman" w:eastAsia="Times New Roman" w:hAnsi="Times New Roman" w:cs="Times New Roman"/>
+                <w:kern w:val="0"/>
+                <w14:ligatures w14:val="none"/>
+              </w:rPr>
+              <w:t>Second slip successfully registered</w:t>
+            </w:r>
+          </w:p>
+        </w:tc>
+        <w:tc>
+          <w:tcPr>
+            <w:tcW w:w="0" w:type="auto"/>
+            <w:hideMark/>
+          </w:tcPr>
+          <w:p>
+            <w:pPr>
+              <w:rPr>
+                <w:rFonts w:ascii="Times New Roman" w:eastAsia="Times New Roman" w:hAnsi="Times New Roman" w:cs="Times New Roman"/>
+                <w:kern w:val="0"/>
+                <w14:ligatures w14:val="none"/>
+              </w:rPr>
+            </w:pPr>
+            <w:r>
+              <w:rPr>
+                <w:rFonts w:ascii="Times New Roman" w:eastAsia="Times New Roman" w:hAnsi="Times New Roman" w:cs="Times New Roman"/>
+                <w:kern w:val="0"/>
+                <w14:ligatures w14:val="none"/>
+              </w:rPr>
+              <w:t>Pass</w:t>
+            </w:r>
+          </w:p>
+        </w:tc>
+        <w:tc>
+          <w:tcPr>
+            <w:tcW w:w="0" w:type="auto"/>
+            <w:hideMark/>
+          </w:tcPr>
+          <w:p>
+            <w:pPr>
+              <w:rPr>
+                <w:rFonts w:ascii="Times New Roman" w:eastAsia="Times New Roman" w:hAnsi="Times New Roman" w:cs="Times New Roman"/>
+                <w:kern w:val="0"/>
+                <w14:ligatures w14:val="none"/>
+              </w:rPr>
+            </w:pPr>
+            <w:r>
+              <w:rPr>
+                <w:rFonts w:ascii="Times New Roman" w:eastAsia="Times New Roman" w:hAnsi="Times New Roman" w:cs="Times New Roman"/>
+                <w:kern w:val="0"/>
+                <w14:ligatures w14:val="none"/>
+              </w:rPr>
+              <w:t>Pass</w:t>
             </w:r>
           </w:p>
         </w:tc>
@@ -2186,76 +3341,76 @@
                 <w:kern w:val="0"/>
                 <w14:ligatures w14:val="none"/>
               </w:rPr>
-              <w:t>Enter a valid reservation ID</w:t>
-            </w:r>
-          </w:p>
-        </w:tc>
-        <w:tc>
-          <w:tcPr>
-            <w:tcW w:w="0" w:type="auto"/>
-            <w:hideMark/>
-          </w:tcPr>
-          <w:p>
-            <w:pPr>
-              <w:rPr>
-                <w:rFonts w:ascii="Times New Roman" w:eastAsia="Times New Roman" w:hAnsi="Times New Roman" w:cs="Times New Roman"/>
-                <w:kern w:val="0"/>
-                <w14:ligatures w14:val="none"/>
-              </w:rPr>
-            </w:pPr>
-            <w:r>
-              <w:rPr>
-                <w:rFonts w:ascii="Times New Roman" w:eastAsia="Times New Roman" w:hAnsi="Times New Roman" w:cs="Times New Roman"/>
-                <w:kern w:val="0"/>
-                <w14:ligatures w14:val="none"/>
-              </w:rPr>
-              <w:t>ID accepted</w:t>
-            </w:r>
-          </w:p>
-        </w:tc>
-        <w:tc>
-          <w:tcPr>
-            <w:tcW w:w="0" w:type="auto"/>
-            <w:hideMark/>
-          </w:tcPr>
-          <w:p>
-            <w:pPr>
-              <w:rPr>
-                <w:rFonts w:ascii="Times New Roman" w:eastAsia="Times New Roman" w:hAnsi="Times New Roman" w:cs="Times New Roman"/>
-                <w:kern w:val="0"/>
-                <w14:ligatures w14:val="none"/>
-              </w:rPr>
-            </w:pPr>
-            <w:r>
-              <w:rPr>
-                <w:rFonts w:ascii="Times New Roman" w:eastAsia="Times New Roman" w:hAnsi="Times New Roman" w:cs="Times New Roman"/>
-                <w:kern w:val="0"/>
-                <w14:ligatures w14:val="none"/>
-              </w:rPr>
-              <w:t>Yes</w:t>
-            </w:r>
-          </w:p>
-        </w:tc>
-        <w:tc>
-          <w:tcPr>
-            <w:tcW w:w="0" w:type="auto"/>
-            <w:hideMark/>
-          </w:tcPr>
-          <w:p>
-            <w:pPr>
-              <w:rPr>
-                <w:rFonts w:ascii="Times New Roman" w:eastAsia="Times New Roman" w:hAnsi="Times New Roman" w:cs="Times New Roman"/>
-                <w:kern w:val="0"/>
-                <w14:ligatures w14:val="none"/>
-              </w:rPr>
-            </w:pPr>
-            <w:r>
-              <w:rPr>
-                <w:rFonts w:ascii="Times New Roman" w:eastAsia="Times New Roman" w:hAnsi="Times New Roman" w:cs="Times New Roman"/>
-                <w:kern w:val="0"/>
-                <w14:ligatures w14:val="none"/>
-              </w:rPr>
-              <w:t>Yes</w:t>
+              <w:t>Navigate back to reservation summary page</w:t>
+            </w:r>
+          </w:p>
+        </w:tc>
+        <w:tc>
+          <w:tcPr>
+            <w:tcW w:w="0" w:type="auto"/>
+            <w:hideMark/>
+          </w:tcPr>
+          <w:p>
+            <w:pPr>
+              <w:rPr>
+                <w:rFonts w:ascii="Times New Roman" w:eastAsia="Times New Roman" w:hAnsi="Times New Roman" w:cs="Times New Roman"/>
+                <w:kern w:val="0"/>
+                <w14:ligatures w14:val="none"/>
+              </w:rPr>
+            </w:pPr>
+            <w:r>
+              <w:rPr>
+                <w:rFonts w:ascii="Times New Roman" w:eastAsia="Times New Roman" w:hAnsi="Times New Roman" w:cs="Times New Roman"/>
+                <w:kern w:val="0"/>
+                <w14:ligatures w14:val="none"/>
+              </w:rPr>
+              <w:t>Page loads</w:t>
+            </w:r>
+          </w:p>
+        </w:tc>
+        <w:tc>
+          <w:tcPr>
+            <w:tcW w:w="0" w:type="auto"/>
+            <w:hideMark/>
+          </w:tcPr>
+          <w:p>
+            <w:pPr>
+              <w:rPr>
+                <w:rFonts w:ascii="Times New Roman" w:eastAsia="Times New Roman" w:hAnsi="Times New Roman" w:cs="Times New Roman"/>
+                <w:kern w:val="0"/>
+                <w14:ligatures w14:val="none"/>
+              </w:rPr>
+            </w:pPr>
+            <w:r>
+              <w:rPr>
+                <w:rFonts w:ascii="Times New Roman" w:eastAsia="Times New Roman" w:hAnsi="Times New Roman" w:cs="Times New Roman"/>
+                <w:kern w:val="0"/>
+                <w14:ligatures w14:val="none"/>
+              </w:rPr>
+              <w:t>Pass</w:t>
+            </w:r>
+          </w:p>
+        </w:tc>
+        <w:tc>
+          <w:tcPr>
+            <w:tcW w:w="0" w:type="auto"/>
+            <w:hideMark/>
+          </w:tcPr>
+          <w:p>
+            <w:pPr>
+              <w:rPr>
+                <w:rFonts w:ascii="Times New Roman" w:eastAsia="Times New Roman" w:hAnsi="Times New Roman" w:cs="Times New Roman"/>
+                <w:kern w:val="0"/>
+                <w14:ligatures w14:val="none"/>
+              </w:rPr>
+            </w:pPr>
+            <w:r>
+              <w:rPr>
+                <w:rFonts w:ascii="Times New Roman" w:eastAsia="Times New Roman" w:hAnsi="Times New Roman" w:cs="Times New Roman"/>
+                <w:kern w:val="0"/>
+                <w14:ligatures w14:val="none"/>
+              </w:rPr>
+              <w:t>Pass</w:t>
             </w:r>
           </w:p>
         </w:tc>
@@ -2303,76 +3458,152 @@
                 <w:kern w:val="0"/>
                 <w14:ligatures w14:val="none"/>
               </w:rPr>
-              <w:t>Click "Search"</w:t>
-            </w:r>
-          </w:p>
-        </w:tc>
-        <w:tc>
-          <w:tcPr>
-            <w:tcW w:w="0" w:type="auto"/>
-            <w:hideMark/>
-          </w:tcPr>
-          <w:p>
-            <w:pPr>
-              <w:rPr>
-                <w:rFonts w:ascii="Times New Roman" w:eastAsia="Times New Roman" w:hAnsi="Times New Roman" w:cs="Times New Roman"/>
-                <w:kern w:val="0"/>
-                <w14:ligatures w14:val="none"/>
-              </w:rPr>
-            </w:pPr>
-            <w:r>
-              <w:rPr>
-                <w:rFonts w:ascii="Times New Roman" w:eastAsia="Times New Roman" w:hAnsi="Times New Roman" w:cs="Times New Roman"/>
-                <w:kern w:val="0"/>
-                <w14:ligatures w14:val="none"/>
-              </w:rPr>
-              <w:t>Reservation details display</w:t>
-            </w:r>
-          </w:p>
-        </w:tc>
-        <w:tc>
-          <w:tcPr>
-            <w:tcW w:w="0" w:type="auto"/>
-            <w:hideMark/>
-          </w:tcPr>
-          <w:p>
-            <w:pPr>
-              <w:rPr>
-                <w:rFonts w:ascii="Times New Roman" w:eastAsia="Times New Roman" w:hAnsi="Times New Roman" w:cs="Times New Roman"/>
-                <w:kern w:val="0"/>
-                <w14:ligatures w14:val="none"/>
-              </w:rPr>
-            </w:pPr>
-            <w:r>
-              <w:rPr>
-                <w:rFonts w:ascii="Times New Roman" w:eastAsia="Times New Roman" w:hAnsi="Times New Roman" w:cs="Times New Roman"/>
-                <w:kern w:val="0"/>
-                <w14:ligatures w14:val="none"/>
-              </w:rPr>
-              <w:t>Yes</w:t>
-            </w:r>
-          </w:p>
-        </w:tc>
-        <w:tc>
-          <w:tcPr>
-            <w:tcW w:w="0" w:type="auto"/>
-            <w:hideMark/>
-          </w:tcPr>
-          <w:p>
-            <w:pPr>
-              <w:rPr>
-                <w:rFonts w:ascii="Times New Roman" w:eastAsia="Times New Roman" w:hAnsi="Times New Roman" w:cs="Times New Roman"/>
-                <w:kern w:val="0"/>
-                <w14:ligatures w14:val="none"/>
-              </w:rPr>
-            </w:pPr>
-            <w:r>
-              <w:rPr>
-                <w:rFonts w:ascii="Times New Roman" w:eastAsia="Times New Roman" w:hAnsi="Times New Roman" w:cs="Times New Roman"/>
-                <w:kern w:val="0"/>
-                <w14:ligatures w14:val="none"/>
-              </w:rPr>
-              <w:t>Yes</w:t>
+              <w:t>Check that both reservations are displaying</w:t>
+            </w:r>
+          </w:p>
+        </w:tc>
+        <w:tc>
+          <w:tcPr>
+            <w:tcW w:w="0" w:type="auto"/>
+            <w:hideMark/>
+          </w:tcPr>
+          <w:p>
+            <w:pPr>
+              <w:rPr>
+                <w:rFonts w:ascii="Times New Roman" w:eastAsia="Times New Roman" w:hAnsi="Times New Roman" w:cs="Times New Roman"/>
+                <w:kern w:val="0"/>
+                <w14:ligatures w14:val="none"/>
+              </w:rPr>
+            </w:pPr>
+            <w:r>
+              <w:rPr>
+                <w:rFonts w:ascii="Times New Roman" w:eastAsia="Times New Roman" w:hAnsi="Times New Roman" w:cs="Times New Roman"/>
+                <w:kern w:val="0"/>
+                <w14:ligatures w14:val="none"/>
+              </w:rPr>
+              <w:t>Bot</w:t>
+            </w:r>
+            <w:r>
+              <w:rPr>
+                <w:rFonts w:ascii="Times New Roman" w:eastAsia="Times New Roman" w:hAnsi="Times New Roman" w:cs="Times New Roman"/>
+                <w:kern w:val="0"/>
+                <w14:ligatures w14:val="none"/>
+              </w:rPr>
+              <w:t xml:space="preserve">h reservations </w:t>
+            </w:r>
+            <w:r>
+              <w:rPr>
+                <w:rFonts w:ascii="Times New Roman" w:eastAsia="Times New Roman" w:hAnsi="Times New Roman" w:cs="Times New Roman"/>
+                <w:kern w:val="0"/>
+                <w14:ligatures w14:val="none"/>
+              </w:rPr>
+              <w:lastRenderedPageBreak/>
+              <w:t xml:space="preserve">appear separately </w:t>
+            </w:r>
+          </w:p>
+        </w:tc>
+        <w:tc>
+          <w:tcPr>
+            <w:tcW w:w="0" w:type="auto"/>
+            <w:hideMark/>
+          </w:tcPr>
+          <w:p>
+            <w:pPr>
+              <w:rPr>
+                <w:rFonts w:ascii="Times New Roman" w:eastAsia="Times New Roman" w:hAnsi="Times New Roman" w:cs="Times New Roman"/>
+                <w:kern w:val="0"/>
+                <w14:ligatures w14:val="none"/>
+              </w:rPr>
+            </w:pPr>
+            <w:r>
+              <w:rPr>
+                <w:rFonts w:ascii="Times New Roman" w:eastAsia="Times New Roman" w:hAnsi="Times New Roman" w:cs="Times New Roman"/>
+                <w:kern w:val="0"/>
+                <w14:ligatures w14:val="none"/>
+              </w:rPr>
+              <w:lastRenderedPageBreak/>
+              <w:t>Fail</w:t>
+            </w:r>
+          </w:p>
+        </w:tc>
+        <w:tc>
+          <w:tcPr>
+            <w:tcW w:w="0" w:type="auto"/>
+            <w:hideMark/>
+          </w:tcPr>
+          <w:p>
+            <w:pPr>
+              <w:rPr>
+                <w:rFonts w:ascii="Times New Roman" w:eastAsia="Times New Roman" w:hAnsi="Times New Roman" w:cs="Times New Roman"/>
+                <w:kern w:val="0"/>
+                <w14:ligatures w14:val="none"/>
+              </w:rPr>
+            </w:pPr>
+            <w:r>
+              <w:rPr>
+                <w:rFonts w:ascii="Times New Roman" w:eastAsia="Times New Roman" w:hAnsi="Times New Roman" w:cs="Times New Roman"/>
+                <w:kern w:val="0"/>
+                <w14:ligatures w14:val="none"/>
+              </w:rPr>
+              <w:t>Fail</w:t>
+            </w:r>
+          </w:p>
+          <w:p>
+            <w:pPr>
+              <w:rPr>
+                <w:rFonts w:ascii="Times New Roman" w:eastAsia="Times New Roman" w:hAnsi="Times New Roman" w:cs="Times New Roman"/>
+                <w:kern w:val="0"/>
+                <w14:ligatures w14:val="none"/>
+              </w:rPr>
+            </w:pPr>
+            <w:r>
+              <w:rPr>
+                <w:rFonts w:ascii="Times New Roman" w:eastAsia="Times New Roman" w:hAnsi="Times New Roman" w:cs="Times New Roman"/>
+                <w:noProof/>
+                <w:kern w:val="0"/>
+              </w:rPr>
+              <w:lastRenderedPageBreak/>
+              <w:drawing>
+                <wp:inline distT="0" distB="0" distL="0" distR="0" wp14:anchorId="7A5786F1" wp14:editId="37BB7AEB">
+                  <wp:extent cx="2301240" cy="1222657"/>
+                  <wp:effectExtent l="0" t="0" r="3810" b="0"/>
+                  <wp:docPr id="40615438" name="Picture 6" descr="A screenshot of a computer&#10;&#10;AI-generated content may be incorrect."/>
+                  <wp:cNvGraphicFramePr>
+                    <a:graphicFrameLocks xmlns:a="http://schemas.openxmlformats.org/drawingml/2006/main" noChangeAspect="1"/>
+                  </wp:cNvGraphicFramePr>
+                  <a:graphic xmlns:a="http://schemas.openxmlformats.org/drawingml/2006/main">
+                    <a:graphicData uri="http://schemas.openxmlformats.org/drawingml/2006/picture">
+                      <pic:pic xmlns:pic="http://schemas.openxmlformats.org/drawingml/2006/picture">
+                        <pic:nvPicPr>
+                          <pic:cNvPr id="40615438" name="Picture 6" descr="A screenshot of a computer&#10;&#10;AI-generated content may be incorrect."/>
+                          <pic:cNvPicPr/>
+                        </pic:nvPicPr>
+                        <pic:blipFill>
+                          <a:blip r:embed="rId11" cstate="print">
+                            <a:extLst>
+                              <a:ext uri="{28A0092B-C50C-407E-A947-70E740481C1C}">
+                                <a14:useLocalDpi xmlns:a14="http://schemas.microsoft.com/office/drawing/2010/main" val="0"/>
+                              </a:ext>
+                            </a:extLst>
+                          </a:blip>
+                          <a:stretch>
+                            <a:fillRect/>
+                          </a:stretch>
+                        </pic:blipFill>
+                        <pic:spPr>
+                          <a:xfrm>
+                            <a:off x="0" y="0"/>
+                            <a:ext cx="2312296" cy="1228531"/>
+                          </a:xfrm>
+                          <a:prstGeom prst="rect">
+                            <a:avLst/>
+                          </a:prstGeom>
+                        </pic:spPr>
+                      </pic:pic>
+                    </a:graphicData>
+                  </a:graphic>
+                </wp:inline>
+              </w:drawing>
             </w:r>
           </w:p>
         </w:tc>
@@ -2397,6 +3628,7 @@
           <w:kern w:val="0"/>
           <w14:ligatures w14:val="none"/>
         </w:rPr>
+        <w:lastRenderedPageBreak/>
         <w:t>Comments</w:t>
       </w:r>
       <w:r>
@@ -2406,746 +3638,50 @@
           <w:kern w:val="0"/>
           <w14:ligatures w14:val="none"/>
         </w:rPr>
-        <w:t xml:space="preserve">: </w:t>
+        <w:t>:.</w:t>
+      </w:r>
+    </w:p>
+    <w:p>
+      <w:r>
+        <w:t xml:space="preserve">Was able to register the same boat under 2 slips. Only the most recent reservation appears on the summary screen rather than pull data for both reserved slots. Need to either </w:t>
       </w:r>
     </w:p>
     <w:p>
       <w:pPr>
-        <w:spacing w:after="0" w:line="240" w:lineRule="auto"/>
-        <w:rPr>
-          <w:rFonts w:ascii="Times New Roman" w:eastAsia="Times New Roman" w:hAnsi="Times New Roman" w:cs="Times New Roman"/>
-          <w:kern w:val="0"/>
-          <w14:ligatures w14:val="none"/>
-        </w:rPr>
+        <w:pStyle w:val="ListParagraph"/>
+        <w:numPr>
+          <w:ilvl w:val="0"/>
+          <w:numId w:val="1"/>
+        </w:numPr>
       </w:pPr>
       <w:r>
-        <w:rPr>
-          <w:rFonts w:ascii="Times New Roman" w:eastAsia="Times New Roman" w:hAnsi="Times New Roman" w:cs="Times New Roman"/>
-          <w:noProof/>
-          <w:kern w:val="0"/>
-        </w:rPr>
-        <w:pict w14:anchorId="2BD05D51">
-          <v:rect id="_x0000_i1025" alt="" style="width:468pt;height:.05pt;mso-width-percent:0;mso-height-percent:0;mso-width-percent:0;mso-height-percent:0" o:hralign="center" o:hrstd="t" o:hr="t" fillcolor="#a0a0a0" stroked="f"/>
-        </w:pict>
+        <w:t>Disallow multiple reservations</w:t>
       </w:r>
     </w:p>
     <w:p>
       <w:pPr>
-        <w:spacing w:before="100" w:beforeAutospacing="1" w:after="100" w:afterAutospacing="1" w:line="240" w:lineRule="auto"/>
-        <w:outlineLvl w:val="1"/>
-        <w:rPr>
-          <w:rFonts w:ascii="Times New Roman" w:eastAsia="Times New Roman" w:hAnsi="Times New Roman" w:cs="Times New Roman"/>
-          <w:b/>
-          <w:bCs/>
-          <w:color w:val="000000"/>
-          <w:kern w:val="0"/>
-          <w:sz w:val="36"/>
-          <w:szCs w:val="36"/>
-          <w14:ligatures w14:val="none"/>
-        </w:rPr>
+        <w:pStyle w:val="ListParagraph"/>
+        <w:numPr>
+          <w:ilvl w:val="0"/>
+          <w:numId w:val="1"/>
+        </w:numPr>
       </w:pPr>
       <w:r>
-        <w:rPr>
-          <w:rFonts w:ascii="Times New Roman" w:eastAsia="Times New Roman" w:hAnsi="Times New Roman" w:cs="Times New Roman"/>
-          <w:b/>
-          <w:bCs/>
-          <w:color w:val="000000"/>
-          <w:kern w:val="0"/>
-          <w:sz w:val="36"/>
-          <w:szCs w:val="36"/>
-          <w14:ligatures w14:val="none"/>
-        </w:rPr>
-        <w:t>Test 4: Look Up Reservation – Invalid Input</w:t>
+        <w:t>Make boats a unique field in database to prevent duplicates</w:t>
       </w:r>
     </w:p>
     <w:p>
       <w:pPr>
-        <w:spacing w:before="100" w:beforeAutospacing="1" w:after="100" w:afterAutospacing="1" w:line="240" w:lineRule="auto"/>
-        <w:rPr>
-          <w:rFonts w:ascii="Times New Roman" w:eastAsia="Times New Roman" w:hAnsi="Times New Roman" w:cs="Times New Roman"/>
-          <w:color w:val="000000"/>
-          <w:kern w:val="0"/>
-          <w14:ligatures w14:val="none"/>
-        </w:rPr>
+        <w:pStyle w:val="ListParagraph"/>
+        <w:numPr>
+          <w:ilvl w:val="0"/>
+          <w:numId w:val="1"/>
+        </w:numPr>
       </w:pPr>
       <w:r>
-        <w:rPr>
-          <w:rFonts w:ascii="Times New Roman" w:eastAsia="Times New Roman" w:hAnsi="Times New Roman" w:cs="Times New Roman"/>
-          <w:b/>
-          <w:bCs/>
-          <w:color w:val="000000"/>
-          <w:kern w:val="0"/>
-          <w14:ligatures w14:val="none"/>
-        </w:rPr>
-        <w:t>Test Objective</w:t>
-      </w:r>
-      <w:r>
-        <w:rPr>
-          <w:rFonts w:ascii="Times New Roman" w:eastAsia="Times New Roman" w:hAnsi="Times New Roman" w:cs="Times New Roman"/>
-          <w:color w:val="000000"/>
-          <w:kern w:val="0"/>
-          <w14:ligatures w14:val="none"/>
-        </w:rPr>
-        <w:t>: Ensure the system handles invalid or missing input appropriately.</w:t>
-      </w:r>
-      <w:r>
-        <w:rPr>
-          <w:rFonts w:ascii="Times New Roman" w:eastAsia="Times New Roman" w:hAnsi="Times New Roman" w:cs="Times New Roman"/>
-          <w:color w:val="000000"/>
-          <w:kern w:val="0"/>
-          <w14:ligatures w14:val="none"/>
-        </w:rPr>
-        <w:br/>
-      </w:r>
-      <w:r>
-        <w:rPr>
-          <w:rFonts w:ascii="Times New Roman" w:eastAsia="Times New Roman" w:hAnsi="Times New Roman" w:cs="Times New Roman"/>
-          <w:b/>
-          <w:bCs/>
-          <w:color w:val="000000"/>
-          <w:kern w:val="0"/>
-          <w14:ligatures w14:val="none"/>
-        </w:rPr>
-        <w:t>Developer</w:t>
-      </w:r>
-      <w:r>
-        <w:rPr>
-          <w:rFonts w:ascii="Times New Roman" w:eastAsia="Times New Roman" w:hAnsi="Times New Roman" w:cs="Times New Roman"/>
-          <w:color w:val="000000"/>
-          <w:kern w:val="0"/>
-          <w14:ligatures w14:val="none"/>
-        </w:rPr>
-        <w:t>: [Your Name]</w:t>
-      </w:r>
-      <w:r>
-        <w:rPr>
-          <w:rFonts w:ascii="Times New Roman" w:eastAsia="Times New Roman" w:hAnsi="Times New Roman" w:cs="Times New Roman"/>
-          <w:color w:val="000000"/>
-          <w:kern w:val="0"/>
-          <w14:ligatures w14:val="none"/>
-        </w:rPr>
-        <w:br/>
-      </w:r>
-      <w:r>
-        <w:rPr>
-          <w:rFonts w:ascii="Times New Roman" w:eastAsia="Times New Roman" w:hAnsi="Times New Roman" w:cs="Times New Roman"/>
-          <w:b/>
-          <w:bCs/>
-          <w:color w:val="000000"/>
-          <w:kern w:val="0"/>
-          <w14:ligatures w14:val="none"/>
-        </w:rPr>
-        <w:t>Date tested</w:t>
-      </w:r>
-      <w:r>
-        <w:rPr>
-          <w:rFonts w:ascii="Times New Roman" w:eastAsia="Times New Roman" w:hAnsi="Times New Roman" w:cs="Times New Roman"/>
-          <w:color w:val="000000"/>
-          <w:kern w:val="0"/>
-          <w14:ligatures w14:val="none"/>
-        </w:rPr>
-        <w:t>: 2025/04/23</w:t>
-      </w:r>
-      <w:r>
-        <w:rPr>
-          <w:rFonts w:ascii="Times New Roman" w:eastAsia="Times New Roman" w:hAnsi="Times New Roman" w:cs="Times New Roman"/>
-          <w:color w:val="000000"/>
-          <w:kern w:val="0"/>
-          <w14:ligatures w14:val="none"/>
-        </w:rPr>
-        <w:br/>
-      </w:r>
-      <w:r>
-        <w:rPr>
-          <w:rFonts w:ascii="Times New Roman" w:eastAsia="Times New Roman" w:hAnsi="Times New Roman" w:cs="Times New Roman"/>
-          <w:b/>
-          <w:bCs/>
-          <w:color w:val="000000"/>
-          <w:kern w:val="0"/>
-          <w14:ligatures w14:val="none"/>
-        </w:rPr>
-        <w:t>Peer tester</w:t>
-      </w:r>
-      <w:r>
-        <w:rPr>
-          <w:rFonts w:ascii="Times New Roman" w:eastAsia="Times New Roman" w:hAnsi="Times New Roman" w:cs="Times New Roman"/>
-          <w:color w:val="000000"/>
-          <w:kern w:val="0"/>
-          <w14:ligatures w14:val="none"/>
-        </w:rPr>
-        <w:t>: [Teammate's Name]</w:t>
-      </w:r>
-      <w:r>
-        <w:rPr>
-          <w:rFonts w:ascii="Times New Roman" w:eastAsia="Times New Roman" w:hAnsi="Times New Roman" w:cs="Times New Roman"/>
-          <w:color w:val="000000"/>
-          <w:kern w:val="0"/>
-          <w14:ligatures w14:val="none"/>
-        </w:rPr>
-        <w:br/>
-      </w:r>
-      <w:r>
-        <w:rPr>
-          <w:rFonts w:ascii="Times New Roman" w:eastAsia="Times New Roman" w:hAnsi="Times New Roman" w:cs="Times New Roman"/>
-          <w:b/>
-          <w:bCs/>
-          <w:color w:val="000000"/>
-          <w:kern w:val="0"/>
-          <w14:ligatures w14:val="none"/>
-        </w:rPr>
-        <w:t>Date tested</w:t>
-      </w:r>
-      <w:r>
-        <w:rPr>
-          <w:rFonts w:ascii="Times New Roman" w:eastAsia="Times New Roman" w:hAnsi="Times New Roman" w:cs="Times New Roman"/>
-          <w:color w:val="000000"/>
-          <w:kern w:val="0"/>
-          <w14:ligatures w14:val="none"/>
-        </w:rPr>
-        <w:t>: [Enter Date]</w:t>
+        <w:t>Tie slips to the account rather than the boats themselves</w:t>
       </w:r>
     </w:p>
-    <w:tbl>
-      <w:tblPr>
-        <w:tblStyle w:val="TableGrid"/>
-        <w:tblW w:w="0" w:type="auto"/>
-        <w:tblLook w:val="04A0" w:firstRow="1" w:lastRow="0" w:firstColumn="1" w:lastColumn="0" w:noHBand="0" w:noVBand="1"/>
-      </w:tblPr>
-      <w:tblGrid>
-        <w:gridCol w:w="670"/>
-        <w:gridCol w:w="3107"/>
-        <w:gridCol w:w="2322"/>
-        <w:gridCol w:w="1520"/>
-        <w:gridCol w:w="1731"/>
-      </w:tblGrid>
-      <w:tr>
-        <w:tc>
-          <w:tcPr>
-            <w:tcW w:w="0" w:type="auto"/>
-            <w:hideMark/>
-          </w:tcPr>
-          <w:p>
-            <w:pPr>
-              <w:jc w:val="center"/>
-              <w:rPr>
-                <w:rFonts w:ascii="Times New Roman" w:eastAsia="Times New Roman" w:hAnsi="Times New Roman" w:cs="Times New Roman"/>
-                <w:b/>
-                <w:bCs/>
-                <w:kern w:val="0"/>
-                <w14:ligatures w14:val="none"/>
-              </w:rPr>
-            </w:pPr>
-            <w:r>
-              <w:rPr>
-                <w:rFonts w:ascii="Times New Roman" w:eastAsia="Times New Roman" w:hAnsi="Times New Roman" w:cs="Times New Roman"/>
-                <w:b/>
-                <w:bCs/>
-                <w:kern w:val="0"/>
-                <w14:ligatures w14:val="none"/>
-              </w:rPr>
-              <w:t>Step</w:t>
-            </w:r>
-          </w:p>
-        </w:tc>
-        <w:tc>
-          <w:tcPr>
-            <w:tcW w:w="0" w:type="auto"/>
-            <w:hideMark/>
-          </w:tcPr>
-          <w:p>
-            <w:pPr>
-              <w:jc w:val="center"/>
-              <w:rPr>
-                <w:rFonts w:ascii="Times New Roman" w:eastAsia="Times New Roman" w:hAnsi="Times New Roman" w:cs="Times New Roman"/>
-                <w:b/>
-                <w:bCs/>
-                <w:kern w:val="0"/>
-                <w14:ligatures w14:val="none"/>
-              </w:rPr>
-            </w:pPr>
-            <w:r>
-              <w:rPr>
-                <w:rFonts w:ascii="Times New Roman" w:eastAsia="Times New Roman" w:hAnsi="Times New Roman" w:cs="Times New Roman"/>
-                <w:b/>
-                <w:bCs/>
-                <w:kern w:val="0"/>
-                <w14:ligatures w14:val="none"/>
-              </w:rPr>
-              <w:t>Action</w:t>
-            </w:r>
-          </w:p>
-        </w:tc>
-        <w:tc>
-          <w:tcPr>
-            <w:tcW w:w="0" w:type="auto"/>
-            <w:hideMark/>
-          </w:tcPr>
-          <w:p>
-            <w:pPr>
-              <w:jc w:val="center"/>
-              <w:rPr>
-                <w:rFonts w:ascii="Times New Roman" w:eastAsia="Times New Roman" w:hAnsi="Times New Roman" w:cs="Times New Roman"/>
-                <w:b/>
-                <w:bCs/>
-                <w:kern w:val="0"/>
-                <w14:ligatures w14:val="none"/>
-              </w:rPr>
-            </w:pPr>
-            <w:r>
-              <w:rPr>
-                <w:rFonts w:ascii="Times New Roman" w:eastAsia="Times New Roman" w:hAnsi="Times New Roman" w:cs="Times New Roman"/>
-                <w:b/>
-                <w:bCs/>
-                <w:kern w:val="0"/>
-                <w14:ligatures w14:val="none"/>
-              </w:rPr>
-              <w:t>Expected Result</w:t>
-            </w:r>
-          </w:p>
-        </w:tc>
-        <w:tc>
-          <w:tcPr>
-            <w:tcW w:w="0" w:type="auto"/>
-            <w:hideMark/>
-          </w:tcPr>
-          <w:p>
-            <w:pPr>
-              <w:jc w:val="center"/>
-              <w:rPr>
-                <w:rFonts w:ascii="Times New Roman" w:eastAsia="Times New Roman" w:hAnsi="Times New Roman" w:cs="Times New Roman"/>
-                <w:b/>
-                <w:bCs/>
-                <w:kern w:val="0"/>
-                <w14:ligatures w14:val="none"/>
-              </w:rPr>
-            </w:pPr>
-            <w:r>
-              <w:rPr>
-                <w:rFonts w:ascii="Times New Roman" w:eastAsia="Times New Roman" w:hAnsi="Times New Roman" w:cs="Times New Roman"/>
-                <w:b/>
-                <w:bCs/>
-                <w:kern w:val="0"/>
-                <w14:ligatures w14:val="none"/>
-              </w:rPr>
-              <w:t>Dev Pass/Fail</w:t>
-            </w:r>
-          </w:p>
-        </w:tc>
-        <w:tc>
-          <w:tcPr>
-            <w:tcW w:w="0" w:type="auto"/>
-            <w:hideMark/>
-          </w:tcPr>
-          <w:p>
-            <w:pPr>
-              <w:jc w:val="center"/>
-              <w:rPr>
-                <w:rFonts w:ascii="Times New Roman" w:eastAsia="Times New Roman" w:hAnsi="Times New Roman" w:cs="Times New Roman"/>
-                <w:b/>
-                <w:bCs/>
-                <w:kern w:val="0"/>
-                <w14:ligatures w14:val="none"/>
-              </w:rPr>
-            </w:pPr>
-            <w:r>
-              <w:rPr>
-                <w:rFonts w:ascii="Times New Roman" w:eastAsia="Times New Roman" w:hAnsi="Times New Roman" w:cs="Times New Roman"/>
-                <w:b/>
-                <w:bCs/>
-                <w:kern w:val="0"/>
-                <w14:ligatures w14:val="none"/>
-              </w:rPr>
-              <w:t>Tester Pass/Fail</w:t>
-            </w:r>
-          </w:p>
-        </w:tc>
-      </w:tr>
-      <w:tr>
-        <w:tc>
-          <w:tcPr>
-            <w:tcW w:w="0" w:type="auto"/>
-            <w:hideMark/>
-          </w:tcPr>
-          <w:p>
-            <w:pPr>
-              <w:rPr>
-                <w:rFonts w:ascii="Times New Roman" w:eastAsia="Times New Roman" w:hAnsi="Times New Roman" w:cs="Times New Roman"/>
-                <w:kern w:val="0"/>
-                <w14:ligatures w14:val="none"/>
-              </w:rPr>
-            </w:pPr>
-            <w:r>
-              <w:rPr>
-                <w:rFonts w:ascii="Times New Roman" w:eastAsia="Times New Roman" w:hAnsi="Times New Roman" w:cs="Times New Roman"/>
-                <w:kern w:val="0"/>
-                <w14:ligatures w14:val="none"/>
-              </w:rPr>
-              <w:t>1</w:t>
-            </w:r>
-          </w:p>
-        </w:tc>
-        <w:tc>
-          <w:tcPr>
-            <w:tcW w:w="0" w:type="auto"/>
-            <w:hideMark/>
-          </w:tcPr>
-          <w:p>
-            <w:pPr>
-              <w:rPr>
-                <w:rFonts w:ascii="Times New Roman" w:eastAsia="Times New Roman" w:hAnsi="Times New Roman" w:cs="Times New Roman"/>
-                <w:kern w:val="0"/>
-                <w14:ligatures w14:val="none"/>
-              </w:rPr>
-            </w:pPr>
-            <w:r>
-              <w:rPr>
-                <w:rFonts w:ascii="Times New Roman" w:eastAsia="Times New Roman" w:hAnsi="Times New Roman" w:cs="Times New Roman"/>
-                <w:kern w:val="0"/>
-                <w14:ligatures w14:val="none"/>
-              </w:rPr>
-              <w:t>Navigate to Look Up Reservation</w:t>
-            </w:r>
-          </w:p>
-        </w:tc>
-        <w:tc>
-          <w:tcPr>
-            <w:tcW w:w="0" w:type="auto"/>
-            <w:hideMark/>
-          </w:tcPr>
-          <w:p>
-            <w:pPr>
-              <w:rPr>
-                <w:rFonts w:ascii="Times New Roman" w:eastAsia="Times New Roman" w:hAnsi="Times New Roman" w:cs="Times New Roman"/>
-                <w:kern w:val="0"/>
-                <w14:ligatures w14:val="none"/>
-              </w:rPr>
-            </w:pPr>
-            <w:r>
-              <w:rPr>
-                <w:rFonts w:ascii="Times New Roman" w:eastAsia="Times New Roman" w:hAnsi="Times New Roman" w:cs="Times New Roman"/>
-                <w:kern w:val="0"/>
-                <w14:ligatures w14:val="none"/>
-              </w:rPr>
-              <w:t>Page loads</w:t>
-            </w:r>
-          </w:p>
-        </w:tc>
-        <w:tc>
-          <w:tcPr>
-            <w:tcW w:w="0" w:type="auto"/>
-            <w:hideMark/>
-          </w:tcPr>
-          <w:p>
-            <w:pPr>
-              <w:rPr>
-                <w:rFonts w:ascii="Times New Roman" w:eastAsia="Times New Roman" w:hAnsi="Times New Roman" w:cs="Times New Roman"/>
-                <w:kern w:val="0"/>
-                <w14:ligatures w14:val="none"/>
-              </w:rPr>
-            </w:pPr>
-            <w:r>
-              <w:rPr>
-                <w:rFonts w:ascii="Times New Roman" w:eastAsia="Times New Roman" w:hAnsi="Times New Roman" w:cs="Times New Roman"/>
-                <w:kern w:val="0"/>
-                <w14:ligatures w14:val="none"/>
-              </w:rPr>
-              <w:t>Yes</w:t>
-            </w:r>
-          </w:p>
-        </w:tc>
-        <w:tc>
-          <w:tcPr>
-            <w:tcW w:w="0" w:type="auto"/>
-            <w:hideMark/>
-          </w:tcPr>
-          <w:p>
-            <w:pPr>
-              <w:rPr>
-                <w:rFonts w:ascii="Times New Roman" w:eastAsia="Times New Roman" w:hAnsi="Times New Roman" w:cs="Times New Roman"/>
-                <w:kern w:val="0"/>
-                <w14:ligatures w14:val="none"/>
-              </w:rPr>
-            </w:pPr>
-            <w:r>
-              <w:rPr>
-                <w:rFonts w:ascii="Times New Roman" w:eastAsia="Times New Roman" w:hAnsi="Times New Roman" w:cs="Times New Roman"/>
-                <w:kern w:val="0"/>
-                <w14:ligatures w14:val="none"/>
-              </w:rPr>
-              <w:t>Yes</w:t>
-            </w:r>
-          </w:p>
-        </w:tc>
-      </w:tr>
-      <w:tr>
-        <w:tc>
-          <w:tcPr>
-            <w:tcW w:w="0" w:type="auto"/>
-            <w:hideMark/>
-          </w:tcPr>
-          <w:p>
-            <w:pPr>
-              <w:rPr>
-                <w:rFonts w:ascii="Times New Roman" w:eastAsia="Times New Roman" w:hAnsi="Times New Roman" w:cs="Times New Roman"/>
-                <w:kern w:val="0"/>
-                <w14:ligatures w14:val="none"/>
-              </w:rPr>
-            </w:pPr>
-            <w:r>
-              <w:rPr>
-                <w:rFonts w:ascii="Times New Roman" w:eastAsia="Times New Roman" w:hAnsi="Times New Roman" w:cs="Times New Roman"/>
-                <w:kern w:val="0"/>
-                <w14:ligatures w14:val="none"/>
-              </w:rPr>
-              <w:t>2</w:t>
-            </w:r>
-          </w:p>
-        </w:tc>
-        <w:tc>
-          <w:tcPr>
-            <w:tcW w:w="0" w:type="auto"/>
-            <w:hideMark/>
-          </w:tcPr>
-          <w:p>
-            <w:pPr>
-              <w:rPr>
-                <w:rFonts w:ascii="Times New Roman" w:eastAsia="Times New Roman" w:hAnsi="Times New Roman" w:cs="Times New Roman"/>
-                <w:kern w:val="0"/>
-                <w14:ligatures w14:val="none"/>
-              </w:rPr>
-            </w:pPr>
-            <w:r>
-              <w:rPr>
-                <w:rFonts w:ascii="Times New Roman" w:eastAsia="Times New Roman" w:hAnsi="Times New Roman" w:cs="Times New Roman"/>
-                <w:kern w:val="0"/>
-                <w14:ligatures w14:val="none"/>
-              </w:rPr>
-              <w:t>Leave ID field blank</w:t>
-            </w:r>
-          </w:p>
-        </w:tc>
-        <w:tc>
-          <w:tcPr>
-            <w:tcW w:w="0" w:type="auto"/>
-            <w:hideMark/>
-          </w:tcPr>
-          <w:p>
-            <w:pPr>
-              <w:rPr>
-                <w:rFonts w:ascii="Times New Roman" w:eastAsia="Times New Roman" w:hAnsi="Times New Roman" w:cs="Times New Roman"/>
-                <w:kern w:val="0"/>
-                <w14:ligatures w14:val="none"/>
-              </w:rPr>
-            </w:pPr>
-            <w:r>
-              <w:rPr>
-                <w:rFonts w:ascii="Times New Roman" w:eastAsia="Times New Roman" w:hAnsi="Times New Roman" w:cs="Times New Roman"/>
-                <w:kern w:val="0"/>
-                <w14:ligatures w14:val="none"/>
-              </w:rPr>
-              <w:t>Field remains empty</w:t>
-            </w:r>
-          </w:p>
-        </w:tc>
-        <w:tc>
-          <w:tcPr>
-            <w:tcW w:w="0" w:type="auto"/>
-            <w:hideMark/>
-          </w:tcPr>
-          <w:p>
-            <w:pPr>
-              <w:rPr>
-                <w:rFonts w:ascii="Times New Roman" w:eastAsia="Times New Roman" w:hAnsi="Times New Roman" w:cs="Times New Roman"/>
-                <w:kern w:val="0"/>
-                <w14:ligatures w14:val="none"/>
-              </w:rPr>
-            </w:pPr>
-            <w:r>
-              <w:rPr>
-                <w:rFonts w:ascii="Times New Roman" w:eastAsia="Times New Roman" w:hAnsi="Times New Roman" w:cs="Times New Roman"/>
-                <w:kern w:val="0"/>
-                <w14:ligatures w14:val="none"/>
-              </w:rPr>
-              <w:t>Yes</w:t>
-            </w:r>
-          </w:p>
-        </w:tc>
-        <w:tc>
-          <w:tcPr>
-            <w:tcW w:w="0" w:type="auto"/>
-            <w:hideMark/>
-          </w:tcPr>
-          <w:p>
-            <w:pPr>
-              <w:rPr>
-                <w:rFonts w:ascii="Times New Roman" w:eastAsia="Times New Roman" w:hAnsi="Times New Roman" w:cs="Times New Roman"/>
-                <w:kern w:val="0"/>
-                <w14:ligatures w14:val="none"/>
-              </w:rPr>
-            </w:pPr>
-            <w:r>
-              <w:rPr>
-                <w:rFonts w:ascii="Times New Roman" w:eastAsia="Times New Roman" w:hAnsi="Times New Roman" w:cs="Times New Roman"/>
-                <w:kern w:val="0"/>
-                <w14:ligatures w14:val="none"/>
-              </w:rPr>
-              <w:t>Yes</w:t>
-            </w:r>
-          </w:p>
-        </w:tc>
-      </w:tr>
-      <w:tr>
-        <w:tc>
-          <w:tcPr>
-            <w:tcW w:w="0" w:type="auto"/>
-            <w:hideMark/>
-          </w:tcPr>
-          <w:p>
-            <w:pPr>
-              <w:rPr>
-                <w:rFonts w:ascii="Times New Roman" w:eastAsia="Times New Roman" w:hAnsi="Times New Roman" w:cs="Times New Roman"/>
-                <w:kern w:val="0"/>
-                <w14:ligatures w14:val="none"/>
-              </w:rPr>
-            </w:pPr>
-            <w:r>
-              <w:rPr>
-                <w:rFonts w:ascii="Times New Roman" w:eastAsia="Times New Roman" w:hAnsi="Times New Roman" w:cs="Times New Roman"/>
-                <w:kern w:val="0"/>
-                <w14:ligatures w14:val="none"/>
-              </w:rPr>
-              <w:t>3</w:t>
-            </w:r>
-          </w:p>
-        </w:tc>
-        <w:tc>
-          <w:tcPr>
-            <w:tcW w:w="0" w:type="auto"/>
-            <w:hideMark/>
-          </w:tcPr>
-          <w:p>
-            <w:pPr>
-              <w:rPr>
-                <w:rFonts w:ascii="Times New Roman" w:eastAsia="Times New Roman" w:hAnsi="Times New Roman" w:cs="Times New Roman"/>
-                <w:kern w:val="0"/>
-                <w14:ligatures w14:val="none"/>
-              </w:rPr>
-            </w:pPr>
-            <w:r>
-              <w:rPr>
-                <w:rFonts w:ascii="Times New Roman" w:eastAsia="Times New Roman" w:hAnsi="Times New Roman" w:cs="Times New Roman"/>
-                <w:kern w:val="0"/>
-                <w14:ligatures w14:val="none"/>
-              </w:rPr>
-              <w:t>Click "Search"</w:t>
-            </w:r>
-          </w:p>
-        </w:tc>
-        <w:tc>
-          <w:tcPr>
-            <w:tcW w:w="0" w:type="auto"/>
-            <w:hideMark/>
-          </w:tcPr>
-          <w:p>
-            <w:pPr>
-              <w:rPr>
-                <w:rFonts w:ascii="Times New Roman" w:eastAsia="Times New Roman" w:hAnsi="Times New Roman" w:cs="Times New Roman"/>
-                <w:kern w:val="0"/>
-                <w14:ligatures w14:val="none"/>
-              </w:rPr>
-            </w:pPr>
-            <w:r>
-              <w:rPr>
-                <w:rFonts w:ascii="Times New Roman" w:eastAsia="Times New Roman" w:hAnsi="Times New Roman" w:cs="Times New Roman"/>
-                <w:kern w:val="0"/>
-                <w14:ligatures w14:val="none"/>
-              </w:rPr>
-              <w:t>Error/validation shown</w:t>
-            </w:r>
-          </w:p>
-        </w:tc>
-        <w:tc>
-          <w:tcPr>
-            <w:tcW w:w="0" w:type="auto"/>
-            <w:hideMark/>
-          </w:tcPr>
-          <w:p>
-            <w:pPr>
-              <w:rPr>
-                <w:rFonts w:ascii="Times New Roman" w:eastAsia="Times New Roman" w:hAnsi="Times New Roman" w:cs="Times New Roman"/>
-                <w:kern w:val="0"/>
-                <w14:ligatures w14:val="none"/>
-              </w:rPr>
-            </w:pPr>
-            <w:r>
-              <w:rPr>
-                <w:rFonts w:ascii="Times New Roman" w:eastAsia="Times New Roman" w:hAnsi="Times New Roman" w:cs="Times New Roman"/>
-                <w:kern w:val="0"/>
-                <w14:ligatures w14:val="none"/>
-              </w:rPr>
-              <w:t>Yes</w:t>
-            </w:r>
-          </w:p>
-        </w:tc>
-        <w:tc>
-          <w:tcPr>
-            <w:tcW w:w="0" w:type="auto"/>
-            <w:hideMark/>
-          </w:tcPr>
-          <w:p>
-            <w:pPr>
-              <w:rPr>
-                <w:rFonts w:ascii="Times New Roman" w:eastAsia="Times New Roman" w:hAnsi="Times New Roman" w:cs="Times New Roman"/>
-                <w:kern w:val="0"/>
-                <w14:ligatures w14:val="none"/>
-              </w:rPr>
-            </w:pPr>
-            <w:r>
-              <w:rPr>
-                <w:rFonts w:ascii="Times New Roman" w:eastAsia="Times New Roman" w:hAnsi="Times New Roman" w:cs="Times New Roman"/>
-                <w:kern w:val="0"/>
-                <w14:ligatures w14:val="none"/>
-              </w:rPr>
-              <w:t>Yes</w:t>
-            </w:r>
-          </w:p>
-        </w:tc>
-      </w:tr>
-    </w:tbl>
-    <w:p>
-      <w:pPr>
-        <w:spacing w:before="100" w:beforeAutospacing="1" w:after="100" w:afterAutospacing="1" w:line="240" w:lineRule="auto"/>
-        <w:rPr>
-          <w:rFonts w:ascii="Times New Roman" w:eastAsia="Times New Roman" w:hAnsi="Times New Roman" w:cs="Times New Roman"/>
-          <w:color w:val="000000"/>
-          <w:kern w:val="0"/>
-          <w14:ligatures w14:val="none"/>
-        </w:rPr>
-      </w:pPr>
-      <w:proofErr w:type="gramStart"/>
-      <w:r>
-        <w:rPr>
-          <w:rFonts w:ascii="Times New Roman" w:eastAsia="Times New Roman" w:hAnsi="Times New Roman" w:cs="Times New Roman"/>
-          <w:b/>
-          <w:bCs/>
-          <w:color w:val="000000"/>
-          <w:kern w:val="0"/>
-          <w14:ligatures w14:val="none"/>
-        </w:rPr>
-        <w:t>Comments</w:t>
-      </w:r>
-      <w:r>
-        <w:rPr>
-          <w:rFonts w:ascii="Times New Roman" w:eastAsia="Times New Roman" w:hAnsi="Times New Roman" w:cs="Times New Roman"/>
-          <w:color w:val="000000"/>
-          <w:kern w:val="0"/>
-          <w14:ligatures w14:val="none"/>
-        </w:rPr>
-        <w:t>:.</w:t>
-      </w:r>
-      <w:proofErr w:type="gramEnd"/>
-    </w:p>
-    <w:p/>
     <w:sectPr>
       <w:pgSz w:w="12240" w:h="15840"/>
       <w:pgMar w:top="1440" w:right="1440" w:bottom="1440" w:left="1440" w:header="720" w:footer="720" w:gutter="0"/>
@@ -3154,6 +3690,103 @@
     </w:sectPr>
   </w:body>
 </w:document>
+</file>
+
+<file path=word/numbering.xml><?xml version="1.0" encoding="utf-8"?>
+<w:numbering xmlns:wpc="http://schemas.microsoft.com/office/word/2010/wordprocessingCanvas" xmlns:cx="http://schemas.microsoft.com/office/drawing/2014/chartex" xmlns:cx1="http://schemas.microsoft.com/office/drawing/2015/9/8/chartex" xmlns:cx2="http://schemas.microsoft.com/office/drawing/2015/10/21/chartex" xmlns:cx3="http://schemas.microsoft.com/office/drawing/2016/5/9/chartex" xmlns:cx4="http://schemas.microsoft.com/office/drawing/2016/5/10/chartex" xmlns:cx5="http://schemas.microsoft.com/office/drawing/2016/5/11/chartex" xmlns:cx6="http://schemas.microsoft.com/office/drawing/2016/5/12/chartex" xmlns:cx7="http://schemas.microsoft.com/office/drawing/2016/5/13/chartex" xmlns:cx8="http://schemas.microsoft.com/office/drawing/2016/5/14/chartex" xmlns:mc="http://schemas.openxmlformats.org/markup-compatibility/2006" xmlns:aink="http://schemas.microsoft.com/office/drawing/2016/ink" xmlns:am3d="http://schemas.microsoft.com/office/drawing/2017/model3d" xmlns:o="urn:schemas-microsoft-com:office:office" xmlns:oel="http://schemas.microsoft.com/office/2019/extlst" xmlns:r="http://schemas.openxmlformats.org/officeDocument/2006/relationships" xmlns:m="http://schemas.openxmlformats.org/officeDocument/2006/math" xmlns:v="urn:schemas-microsoft-com:vml" xmlns:wp14="http://schemas.microsoft.com/office/word/2010/wordprocessingDrawing" xmlns:wp="http://schemas.openxmlformats.org/drawingml/2006/wordprocessingDrawing" xmlns:w10="urn:schemas-microsoft-com:office:word" xmlns:w="http://schemas.openxmlformats.org/wordprocessingml/2006/main" xmlns:w14="http://schemas.microsoft.com/office/word/2010/wordml" xmlns:w15="http://schemas.microsoft.com/office/word/2012/wordml" xmlns:w16cex="http://schemas.microsoft.com/office/word/2018/wordml/cex" xmlns:w16cid="http://schemas.microsoft.com/office/word/2016/wordml/cid" xmlns:w16="http://schemas.microsoft.com/office/word/2018/wordml" xmlns:w16du="http://schemas.microsoft.com/office/word/2023/wordml/word16du" xmlns:w16sdtdh="http://schemas.microsoft.com/office/word/2020/wordml/sdtdatahash" xmlns:w16sdtfl="http://schemas.microsoft.com/office/word/2024/wordml/sdtformatlock" xmlns:w16se="http://schemas.microsoft.com/office/word/2015/wordml/symex" xmlns:wpg="http://schemas.microsoft.com/office/word/2010/wordprocessingGroup" xmlns:wpi="http://schemas.microsoft.com/office/word/2010/wordprocessingInk" xmlns:wne="http://schemas.microsoft.com/office/word/2006/wordml" xmlns:wps="http://schemas.microsoft.com/office/word/2010/wordprocessingShape" mc:Ignorable="w14 w15 w16se w16cid w16 w16cex w16sdtdh w16sdtfl w16du wp14">
+  <w:abstractNum w:abstractNumId="0" w15:restartNumberingAfterBreak="0">
+    <w:nsid w:val="7BAD68A2"/>
+    <w:multiLevelType w:val="hybridMultilevel"/>
+    <w:tmpl w:val="6906AB40"/>
+    <w:lvl w:ilvl="0" w:tplc="04090011">
+      <w:start w:val="1"/>
+      <w:numFmt w:val="decimal"/>
+      <w:lvlText w:val="%1)"/>
+      <w:lvlJc w:val="left"/>
+      <w:pPr>
+        <w:ind w:left="720" w:hanging="360"/>
+      </w:pPr>
+      <w:rPr>
+        <w:rFonts w:hint="default"/>
+      </w:rPr>
+    </w:lvl>
+    <w:lvl w:ilvl="1" w:tplc="04090019" w:tentative="1">
+      <w:start w:val="1"/>
+      <w:numFmt w:val="lowerLetter"/>
+      <w:lvlText w:val="%2."/>
+      <w:lvlJc w:val="left"/>
+      <w:pPr>
+        <w:ind w:left="1440" w:hanging="360"/>
+      </w:pPr>
+    </w:lvl>
+    <w:lvl w:ilvl="2" w:tplc="0409001B" w:tentative="1">
+      <w:start w:val="1"/>
+      <w:numFmt w:val="lowerRoman"/>
+      <w:lvlText w:val="%3."/>
+      <w:lvlJc w:val="right"/>
+      <w:pPr>
+        <w:ind w:left="2160" w:hanging="180"/>
+      </w:pPr>
+    </w:lvl>
+    <w:lvl w:ilvl="3" w:tplc="0409000F" w:tentative="1">
+      <w:start w:val="1"/>
+      <w:numFmt w:val="decimal"/>
+      <w:lvlText w:val="%4."/>
+      <w:lvlJc w:val="left"/>
+      <w:pPr>
+        <w:ind w:left="2880" w:hanging="360"/>
+      </w:pPr>
+    </w:lvl>
+    <w:lvl w:ilvl="4" w:tplc="04090019" w:tentative="1">
+      <w:start w:val="1"/>
+      <w:numFmt w:val="lowerLetter"/>
+      <w:lvlText w:val="%5."/>
+      <w:lvlJc w:val="left"/>
+      <w:pPr>
+        <w:ind w:left="3600" w:hanging="360"/>
+      </w:pPr>
+    </w:lvl>
+    <w:lvl w:ilvl="5" w:tplc="0409001B" w:tentative="1">
+      <w:start w:val="1"/>
+      <w:numFmt w:val="lowerRoman"/>
+      <w:lvlText w:val="%6."/>
+      <w:lvlJc w:val="right"/>
+      <w:pPr>
+        <w:ind w:left="4320" w:hanging="180"/>
+      </w:pPr>
+    </w:lvl>
+    <w:lvl w:ilvl="6" w:tplc="0409000F" w:tentative="1">
+      <w:start w:val="1"/>
+      <w:numFmt w:val="decimal"/>
+      <w:lvlText w:val="%7."/>
+      <w:lvlJc w:val="left"/>
+      <w:pPr>
+        <w:ind w:left="5040" w:hanging="360"/>
+      </w:pPr>
+    </w:lvl>
+    <w:lvl w:ilvl="7" w:tplc="04090019" w:tentative="1">
+      <w:start w:val="1"/>
+      <w:numFmt w:val="lowerLetter"/>
+      <w:lvlText w:val="%8."/>
+      <w:lvlJc w:val="left"/>
+      <w:pPr>
+        <w:ind w:left="5760" w:hanging="360"/>
+      </w:pPr>
+    </w:lvl>
+    <w:lvl w:ilvl="8" w:tplc="0409001B" w:tentative="1">
+      <w:start w:val="1"/>
+      <w:numFmt w:val="lowerRoman"/>
+      <w:lvlText w:val="%9."/>
+      <w:lvlJc w:val="right"/>
+      <w:pPr>
+        <w:ind w:left="6480" w:hanging="180"/>
+      </w:pPr>
+    </w:lvl>
+  </w:abstractNum>
+  <w:num w:numId="1" w16cid:durableId="1419982912">
+    <w:abstractNumId w:val="0"/>
+  </w:num>
+</w:numbering>
 </file>
 
 <file path=word/styles.xml><?xml version="1.0" encoding="utf-8"?>

</xml_diff>